<commit_message>
Comienzo de CMMI V2.0
</commit_message>
<xml_diff>
--- a/Práctica 2/PSG1 - Plantilla documentación práctica 2.docx
+++ b/Práctica 2/PSG1 - Plantilla documentación práctica 2.docx
@@ -1,6 +1,6 @@
 
 <file path=word/document.xml><?xml version="1.0" encoding="utf-8"?>
-<w:document xmlns:wpc="http://schemas.microsoft.com/office/word/2010/wordprocessingCanvas" xmlns:cx="http://schemas.microsoft.com/office/drawing/2014/chartex" xmlns:cx1="http://schemas.microsoft.com/office/drawing/2015/9/8/chartex" xmlns:cx2="http://schemas.microsoft.com/office/drawing/2015/10/21/chartex" xmlns:cx3="http://schemas.microsoft.com/office/drawing/2016/5/9/chartex" xmlns:cx4="http://schemas.microsoft.com/office/drawing/2016/5/10/chartex" xmlns:cx5="http://schemas.microsoft.com/office/drawing/2016/5/11/chartex" xmlns:cx6="http://schemas.microsoft.com/office/drawing/2016/5/12/chartex" xmlns:cx7="http://schemas.microsoft.com/office/drawing/2016/5/13/chartex" xmlns:cx8="http://schemas.microsoft.com/office/drawing/2016/5/14/chartex" xmlns:mc="http://schemas.openxmlformats.org/markup-compatibility/2006" xmlns:aink="http://schemas.microsoft.com/office/drawing/2016/ink" xmlns:am3d="http://schemas.microsoft.com/office/drawing/2017/model3d" xmlns:o="urn:schemas-microsoft-com:office:office" xmlns:r="http://schemas.openxmlformats.org/officeDocument/2006/relationships" xmlns:m="http://schemas.openxmlformats.org/officeDocument/2006/math" xmlns:v="urn:schemas-microsoft-com:vml" xmlns:wp14="http://schemas.microsoft.com/office/word/2010/wordprocessingDrawing" xmlns:wp="http://schemas.openxmlformats.org/drawingml/2006/wordprocessingDrawing" xmlns:w10="urn:schemas-microsoft-com:office:word" xmlns:w="http://schemas.openxmlformats.org/wordprocessingml/2006/main" xmlns:w14="http://schemas.microsoft.com/office/word/2010/wordml" xmlns:w15="http://schemas.microsoft.com/office/word/2012/wordml" xmlns:w16cid="http://schemas.microsoft.com/office/word/2016/wordml/cid" xmlns:w16se="http://schemas.microsoft.com/office/word/2015/wordml/symex" xmlns:wpg="http://schemas.microsoft.com/office/word/2010/wordprocessingGroup" xmlns:wpi="http://schemas.microsoft.com/office/word/2010/wordprocessingInk" xmlns:wne="http://schemas.microsoft.com/office/word/2006/wordml" xmlns:wps="http://schemas.microsoft.com/office/word/2010/wordprocessingShape" mc:Ignorable="w14 w15 w16se w16cid wp14">
+<w:document xmlns:wpc="http://schemas.microsoft.com/office/word/2010/wordprocessingCanvas" xmlns:cx="http://schemas.microsoft.com/office/drawing/2014/chartex" xmlns:cx1="http://schemas.microsoft.com/office/drawing/2015/9/8/chartex" xmlns:cx2="http://schemas.microsoft.com/office/drawing/2015/10/21/chartex" xmlns:cx3="http://schemas.microsoft.com/office/drawing/2016/5/9/chartex" xmlns:cx4="http://schemas.microsoft.com/office/drawing/2016/5/10/chartex" xmlns:cx5="http://schemas.microsoft.com/office/drawing/2016/5/11/chartex" xmlns:cx6="http://schemas.microsoft.com/office/drawing/2016/5/12/chartex" xmlns:cx7="http://schemas.microsoft.com/office/drawing/2016/5/13/chartex" xmlns:cx8="http://schemas.microsoft.com/office/drawing/2016/5/14/chartex" xmlns:mc="http://schemas.openxmlformats.org/markup-compatibility/2006" xmlns:aink="http://schemas.microsoft.com/office/drawing/2016/ink" xmlns:am3d="http://schemas.microsoft.com/office/drawing/2017/model3d" xmlns:o="urn:schemas-microsoft-com:office:office" xmlns:r="http://schemas.openxmlformats.org/officeDocument/2006/relationships" xmlns:m="http://schemas.openxmlformats.org/officeDocument/2006/math" xmlns:v="urn:schemas-microsoft-com:vml" xmlns:wp14="http://schemas.microsoft.com/office/word/2010/wordprocessingDrawing" xmlns:wp="http://schemas.openxmlformats.org/drawingml/2006/wordprocessingDrawing" xmlns:w10="urn:schemas-microsoft-com:office:word" xmlns:w="http://schemas.openxmlformats.org/wordprocessingml/2006/main" xmlns:w14="http://schemas.microsoft.com/office/word/2010/wordml" xmlns:w15="http://schemas.microsoft.com/office/word/2012/wordml" xmlns:w16cex="http://schemas.microsoft.com/office/word/2018/wordml/cex" xmlns:w16cid="http://schemas.microsoft.com/office/word/2016/wordml/cid" xmlns:w16="http://schemas.microsoft.com/office/word/2018/wordml" xmlns:w16se="http://schemas.microsoft.com/office/word/2015/wordml/symex" xmlns:wpg="http://schemas.microsoft.com/office/word/2010/wordprocessingGroup" xmlns:wpi="http://schemas.microsoft.com/office/word/2010/wordprocessingInk" xmlns:wne="http://schemas.microsoft.com/office/word/2006/wordml" xmlns:wps="http://schemas.microsoft.com/office/word/2010/wordprocessingShape" mc:Ignorable="w14 w15 w16se w16cid w16 w16cex wp14">
   <w:body>
     <w:p>
       <w:pPr>
@@ -63,6 +63,7 @@
           <w:dataBinding w:prefixMappings="xmlns:ns0='http://schemas.openxmlformats.org/package/2006/metadata/core-properties' xmlns:ns1='http://purl.org/dc/elements/1.1/'" w:xpath="/ns0:coreProperties[1]/ns1:title[1]" w:storeItemID="{6C3C8BC8-F283-45AE-878A-BAB7291924A1}"/>
           <w:text/>
         </w:sdtPr>
+        <w:sdtEndPr/>
         <w:sdtContent>
           <w:r>
             <w:rPr>
@@ -1250,6 +1251,101 @@
                 <w:rFonts w:ascii="Arial Narrow" w:hAnsi="Arial Narrow"/>
               </w:rPr>
               <w:t>la evaluación del nivel evolutivo con respecto al PPT y la propuesta realizada anteriormente.</w:t>
+            </w:r>
+          </w:p>
+        </w:tc>
+      </w:tr>
+      <w:tr>
+        <w:tc>
+          <w:tcPr>
+            <w:tcW w:w="1540" w:type="dxa"/>
+          </w:tcPr>
+          <w:p>
+            <w:pPr>
+              <w:ind w:firstLine="0"/>
+              <w:jc w:val="center"/>
+              <w:rPr>
+                <w:rFonts w:ascii="Arial Narrow" w:hAnsi="Arial Narrow"/>
+              </w:rPr>
+            </w:pPr>
+            <w:r>
+              <w:rPr>
+                <w:rFonts w:ascii="Arial Narrow" w:hAnsi="Arial Narrow"/>
+              </w:rPr>
+              <w:t>03</w:t>
+            </w:r>
+            <w:r>
+              <w:rPr>
+                <w:rFonts w:ascii="Arial Narrow" w:hAnsi="Arial Narrow"/>
+              </w:rPr>
+              <w:t>/1</w:t>
+            </w:r>
+            <w:r>
+              <w:rPr>
+                <w:rFonts w:ascii="Arial Narrow" w:hAnsi="Arial Narrow"/>
+              </w:rPr>
+              <w:t>2</w:t>
+            </w:r>
+            <w:r>
+              <w:rPr>
+                <w:rFonts w:ascii="Arial Narrow" w:hAnsi="Arial Narrow"/>
+              </w:rPr>
+              <w:t>/2020</w:t>
+            </w:r>
+          </w:p>
+        </w:tc>
+        <w:tc>
+          <w:tcPr>
+            <w:tcW w:w="1124" w:type="dxa"/>
+          </w:tcPr>
+          <w:p>
+            <w:pPr>
+              <w:ind w:firstLine="0"/>
+              <w:jc w:val="center"/>
+              <w:rPr>
+                <w:rFonts w:ascii="Arial Narrow" w:hAnsi="Arial Narrow"/>
+                <w:sz w:val="24"/>
+                <w:szCs w:val="24"/>
+              </w:rPr>
+            </w:pPr>
+            <w:r>
+              <w:rPr>
+                <w:rFonts w:ascii="Arial Narrow" w:hAnsi="Arial Narrow"/>
+                <w:sz w:val="24"/>
+                <w:szCs w:val="24"/>
+              </w:rPr>
+              <w:t>V2.1</w:t>
+            </w:r>
+          </w:p>
+        </w:tc>
+        <w:tc>
+          <w:tcPr>
+            <w:tcW w:w="6120" w:type="dxa"/>
+          </w:tcPr>
+          <w:p>
+            <w:pPr>
+              <w:ind w:firstLine="0"/>
+              <w:rPr>
+                <w:rFonts w:ascii="Arial Narrow" w:hAnsi="Arial Narrow"/>
+              </w:rPr>
+            </w:pPr>
+            <w:r>
+              <w:rPr>
+                <w:rFonts w:ascii="Arial Narrow" w:hAnsi="Arial Narrow"/>
+              </w:rPr>
+              <w:t xml:space="preserve">Comienzo de </w:t>
+            </w:r>
+            <w:r>
+              <w:rPr>
+                <w:rFonts w:ascii="Arial Narrow" w:hAnsi="Arial Narrow"/>
+              </w:rPr>
+              <w:t>C</w:t>
+            </w:r>
+            <w:r>
+              <w:rPr>
+                <w:rFonts w:ascii="Arial Narrow" w:hAnsi="Arial Narrow"/>
+              </w:rPr>
+              <w:t>MMI V2.0</w:t>
             </w:r>
           </w:p>
         </w:tc>
@@ -3724,21 +3820,7 @@
               <w:rPr>
                 <w:rFonts w:ascii="Arial Narrow" w:hAnsi="Arial Narrow"/>
               </w:rPr>
-              <w:t xml:space="preserve"> y el punto 2.</w:t>
-            </w:r>
-            <w:proofErr w:type="gramStart"/>
-            <w:r>
-              <w:rPr>
-                <w:rFonts w:ascii="Arial Narrow" w:hAnsi="Arial Narrow"/>
-              </w:rPr>
-              <w:t>2.Usuarios</w:t>
-            </w:r>
-            <w:proofErr w:type="gramEnd"/>
-            <w:r>
-              <w:rPr>
-                <w:rFonts w:ascii="Arial Narrow" w:hAnsi="Arial Narrow"/>
-              </w:rPr>
-              <w:t xml:space="preserve"> funcionales habla sobre los requisitos</w:t>
+              <w:t xml:space="preserve"> y el punto 2.2.Usuarios funcionales habla sobre los requisitos</w:t>
             </w:r>
             <w:r>
               <w:rPr>
@@ -4354,21 +4436,7 @@
               <w:rPr>
                 <w:rFonts w:ascii="Arial Narrow" w:hAnsi="Arial Narrow"/>
               </w:rPr>
-              <w:t xml:space="preserve">Se sigue una metodología ágil </w:t>
-            </w:r>
-            <w:proofErr w:type="gramStart"/>
-            <w:r>
-              <w:rPr>
-                <w:rFonts w:ascii="Arial Narrow" w:hAnsi="Arial Narrow"/>
-              </w:rPr>
-              <w:t>y</w:t>
-            </w:r>
-            <w:proofErr w:type="gramEnd"/>
-            <w:r>
-              <w:rPr>
-                <w:rFonts w:ascii="Arial Narrow" w:hAnsi="Arial Narrow"/>
-              </w:rPr>
-              <w:t xml:space="preserve"> por lo tanto, l</w:t>
+              <w:t>Se sigue una metodología ágil y por lo tanto, l</w:t>
             </w:r>
             <w:r>
               <w:rPr>
@@ -4620,19 +4688,7 @@
               <w:rPr>
                 <w:rFonts w:ascii="Arial Narrow" w:hAnsi="Arial Narrow"/>
               </w:rPr>
-              <w:t xml:space="preserve">En el pliego se indica que en la composición del equipo de trabajo se debe incluir un consultor que apoye la definición de la arquitectura lógica del sistema a construir </w:t>
-            </w:r>
-            <w:r>
-              <w:rPr>
-                <w:rFonts w:ascii="Arial Narrow" w:hAnsi="Arial Narrow"/>
-              </w:rPr>
-              <w:t>(pág. 31)</w:t>
-            </w:r>
-            <w:r>
-              <w:rPr>
-                <w:rFonts w:ascii="Arial Narrow" w:hAnsi="Arial Narrow"/>
-              </w:rPr>
-              <w:t>, es decir, es necesaria la realización de la A1, A4, A5, A6.</w:t>
+              <w:t>En el pliego se indica que en la composición del equipo de trabajo se debe incluir un consultor que apoye la definición de la arquitectura lógica del sistema a construir (pág. 31), es decir, es necesaria la realización de la A1, A4, A5, A6.</w:t>
             </w:r>
             <w:r>
               <w:rPr>
@@ -5144,13 +5200,7 @@
               <w:rPr>
                 <w:rFonts w:ascii="Arial Narrow" w:hAnsi="Arial Narrow"/>
               </w:rPr>
-              <w:t xml:space="preserve"> del sistema y</w:t>
-            </w:r>
-            <w:r>
-              <w:rPr>
-                <w:rFonts w:ascii="Arial Narrow" w:hAnsi="Arial Narrow"/>
-              </w:rPr>
-              <w:t xml:space="preserve"> se requieren de cursos de formación tanto a usuarios como a personal informático (apartado 2.3).</w:t>
+              <w:t xml:space="preserve"> del sistema y se requieren de cursos de formación tanto a usuarios como a personal informático (apartado 2.3).</w:t>
             </w:r>
           </w:p>
           <w:p>
@@ -5208,8 +5258,6 @@
               </w:rPr>
               <w:t>.</w:t>
             </w:r>
-            <w:bookmarkStart w:id="5" w:name="_GoBack"/>
-            <w:bookmarkEnd w:id="5"/>
           </w:p>
           <w:p>
             <w:pPr>
@@ -5637,7 +5685,7 @@
           <w:sz w:val="28"/>
         </w:rPr>
       </w:pPr>
-      <w:bookmarkStart w:id="6" w:name="_Toc57375513"/>
+      <w:bookmarkStart w:id="5" w:name="_Toc57375513"/>
       <w:r>
         <w:rPr>
           <w:rFonts w:ascii="Arial Narrow" w:hAnsi="Arial Narrow"/>
@@ -5663,7 +5711,7 @@
         </w:rPr>
         <w:t>. Evaluación de la capacidad</w:t>
       </w:r>
-      <w:bookmarkEnd w:id="6"/>
+      <w:bookmarkEnd w:id="5"/>
     </w:p>
     <w:p>
       <w:pPr>
@@ -5678,7 +5726,7 @@
           <w:sz w:val="28"/>
         </w:rPr>
       </w:pPr>
-      <w:bookmarkStart w:id="7" w:name="_Toc57375514"/>
+      <w:bookmarkStart w:id="6" w:name="_Toc57375514"/>
       <w:r>
         <w:rPr>
           <w:rFonts w:ascii="Arial Narrow" w:hAnsi="Arial Narrow"/>
@@ -5709,63 +5757,9 @@
           <w:b/>
           <w:sz w:val="28"/>
         </w:rPr>
-        <w:t xml:space="preserve">prácticas de “Gestión y desarrollo de los requisitos (RDM – </w:t>
-      </w:r>
-      <w:proofErr w:type="spellStart"/>
-      <w:r>
-        <w:rPr>
-          <w:rFonts w:ascii="Arial Narrow" w:hAnsi="Arial Narrow"/>
-          <w:b/>
-          <w:sz w:val="28"/>
-        </w:rPr>
-        <w:t>Requirements</w:t>
-      </w:r>
-      <w:proofErr w:type="spellEnd"/>
-      <w:r>
-        <w:rPr>
-          <w:rFonts w:ascii="Arial Narrow" w:hAnsi="Arial Narrow"/>
-          <w:b/>
-          <w:sz w:val="28"/>
-        </w:rPr>
-        <w:t xml:space="preserve"> </w:t>
-      </w:r>
-      <w:proofErr w:type="spellStart"/>
-      <w:r>
-        <w:rPr>
-          <w:rFonts w:ascii="Arial Narrow" w:hAnsi="Arial Narrow"/>
-          <w:b/>
-          <w:sz w:val="28"/>
-        </w:rPr>
-        <w:t>development</w:t>
-      </w:r>
-      <w:proofErr w:type="spellEnd"/>
-      <w:r>
-        <w:rPr>
-          <w:rFonts w:ascii="Arial Narrow" w:hAnsi="Arial Narrow"/>
-          <w:b/>
-          <w:sz w:val="28"/>
-        </w:rPr>
-        <w:t xml:space="preserve"> &amp; </w:t>
-      </w:r>
-      <w:proofErr w:type="spellStart"/>
-      <w:r>
-        <w:rPr>
-          <w:rFonts w:ascii="Arial Narrow" w:hAnsi="Arial Narrow"/>
-          <w:b/>
-          <w:sz w:val="28"/>
-        </w:rPr>
-        <w:t>management</w:t>
-      </w:r>
-      <w:proofErr w:type="spellEnd"/>
-      <w:r>
-        <w:rPr>
-          <w:rFonts w:ascii="Arial Narrow" w:hAnsi="Arial Narrow"/>
-          <w:b/>
-          <w:sz w:val="28"/>
-        </w:rPr>
-        <w:t>)</w:t>
-      </w:r>
-      <w:bookmarkEnd w:id="7"/>
+        <w:t>prácticas de “Gestión y desarrollo de los requisitos (RDM – Requirements development &amp; management)</w:t>
+      </w:r>
+      <w:bookmarkEnd w:id="6"/>
     </w:p>
     <w:p>
       <w:pPr>
@@ -5856,7 +5850,7 @@
           <w:b/>
         </w:rPr>
       </w:pPr>
-      <w:bookmarkStart w:id="8" w:name="_Toc57375515"/>
+      <w:bookmarkStart w:id="7" w:name="_Toc57375515"/>
       <w:r>
         <w:rPr>
           <w:rFonts w:ascii="Arial Narrow" w:hAnsi="Arial Narrow"/>
@@ -5869,45 +5863,851 @@
           <w:rFonts w:ascii="Arial Narrow" w:hAnsi="Arial Narrow"/>
           <w:b/>
         </w:rPr>
-        <w:t>rea de prácticas RDM (</w:t>
-      </w:r>
-      <w:proofErr w:type="spellStart"/>
-      <w:r>
-        <w:rPr>
-          <w:rFonts w:ascii="Arial Narrow" w:hAnsi="Arial Narrow"/>
-          <w:b/>
-        </w:rPr>
-        <w:t>Requirements</w:t>
-      </w:r>
-      <w:proofErr w:type="spellEnd"/>
-      <w:r>
-        <w:rPr>
-          <w:rFonts w:ascii="Arial Narrow" w:hAnsi="Arial Narrow"/>
-          <w:b/>
-        </w:rPr>
+        <w:t>rea de prácticas RDM (Requirements Development &amp; Management)</w:t>
+      </w:r>
+      <w:bookmarkEnd w:id="7"/>
+    </w:p>
+    <w:p>
+      <w:pPr>
+        <w:ind w:firstLine="0"/>
+      </w:pPr>
+      <w:r>
+        <w:rPr>
+          <w:b/>
+          <w:bCs/>
+        </w:rPr>
+        <w:t>Nivel 1</w:t>
+      </w:r>
+    </w:p>
+    <w:p>
+      <w:pPr>
+        <w:ind w:firstLine="0"/>
+      </w:pPr>
+      <w:r>
+        <w:t>RDM 1.1. Registrar requerimientos</w:t>
+      </w:r>
+    </w:p>
+    <w:tbl>
+      <w:tblPr>
+        <w:tblStyle w:val="Tablaconcuadrcula"/>
+        <w:tblW w:w="0" w:type="auto"/>
+        <w:tblLook w:val="04A0" w:firstRow="1" w:lastRow="0" w:firstColumn="1" w:lastColumn="0" w:noHBand="0" w:noVBand="1"/>
+      </w:tblPr>
+      <w:tblGrid>
+        <w:gridCol w:w="8494"/>
+      </w:tblGrid>
+      <w:tr>
+        <w:tc>
+          <w:tcPr>
+            <w:tcW w:w="8494" w:type="dxa"/>
+          </w:tcPr>
+          <w:p>
+            <w:pPr>
+              <w:ind w:firstLine="0"/>
+            </w:pPr>
+            <w:r>
+              <w:t>Se cumple, aunque el adjudicatario no se encarga de los requerimientos, viene dado por la Junta (pág. 14, 2º punto).</w:t>
+            </w:r>
+          </w:p>
+        </w:tc>
+      </w:tr>
+    </w:tbl>
+    <w:p>
+      <w:pPr>
+        <w:ind w:firstLine="0"/>
+      </w:pPr>
+    </w:p>
+    <w:p>
+      <w:pPr>
+        <w:ind w:firstLine="0"/>
+      </w:pPr>
+      <w:r>
+        <w:rPr>
+          <w:b/>
+          <w:bCs/>
+        </w:rPr>
+        <w:t>Nivel 2</w:t>
+      </w:r>
+    </w:p>
+    <w:p>
+      <w:pPr>
+        <w:ind w:firstLine="0"/>
+      </w:pPr>
+      <w:r>
+        <w:t>RDM</w:t>
+      </w:r>
+      <w:r>
         <w:t xml:space="preserve"> </w:t>
       </w:r>
-      <w:proofErr w:type="spellStart"/>
-      <w:r>
-        <w:rPr>
-          <w:rFonts w:ascii="Arial Narrow" w:hAnsi="Arial Narrow"/>
-          <w:b/>
-        </w:rPr>
-        <w:t>Development</w:t>
-      </w:r>
-      <w:proofErr w:type="spellEnd"/>
-      <w:r>
-        <w:rPr>
-          <w:rFonts w:ascii="Arial Narrow" w:hAnsi="Arial Narrow"/>
-          <w:b/>
-        </w:rPr>
-        <w:t xml:space="preserve"> &amp; Management)</w:t>
+      <w:r>
+        <w:t>2.1 Recabar las necesidades, expectativas, restricciones y las interfaces o conexiones de los grupos involucrados.</w:t>
+      </w:r>
+    </w:p>
+    <w:tbl>
+      <w:tblPr>
+        <w:tblStyle w:val="Tablaconcuadrcula"/>
+        <w:tblW w:w="0" w:type="auto"/>
+        <w:tblLook w:val="04A0" w:firstRow="1" w:lastRow="0" w:firstColumn="1" w:lastColumn="0" w:noHBand="0" w:noVBand="1"/>
+      </w:tblPr>
+      <w:tblGrid>
+        <w:gridCol w:w="8494"/>
+      </w:tblGrid>
+      <w:tr>
+        <w:tc>
+          <w:tcPr>
+            <w:tcW w:w="8494" w:type="dxa"/>
+          </w:tcPr>
+          <w:p>
+            <w:pPr>
+              <w:ind w:firstLine="0"/>
+            </w:pPr>
+            <w:r>
+              <w:t xml:space="preserve">Se cumple, </w:t>
+            </w:r>
+            <w:r>
+              <w:t>pues se sigue una metodología ágil basada en el desarrollo iterativo e incremental (punto 3.2).</w:t>
+            </w:r>
+          </w:p>
+        </w:tc>
+      </w:tr>
+    </w:tbl>
+    <w:p>
+      <w:pPr>
+        <w:ind w:firstLine="0"/>
+      </w:pPr>
+    </w:p>
+    <w:p>
+      <w:pPr>
+        <w:ind w:firstLine="0"/>
+      </w:pPr>
+      <w:r>
+        <w:t>RDM 2.2. Transformar las necesidades, expectativas, restricciones y las interfaces o conexiones de los grupos involucrados en requerimientos priorizados del cliente</w:t>
+      </w:r>
+    </w:p>
+    <w:tbl>
+      <w:tblPr>
+        <w:tblStyle w:val="Tablaconcuadrcula"/>
+        <w:tblW w:w="0" w:type="auto"/>
+        <w:tblLook w:val="04A0" w:firstRow="1" w:lastRow="0" w:firstColumn="1" w:lastColumn="0" w:noHBand="0" w:noVBand="1"/>
+      </w:tblPr>
+      <w:tblGrid>
+        <w:gridCol w:w="8494"/>
+      </w:tblGrid>
+      <w:tr>
+        <w:tc>
+          <w:tcPr>
+            <w:tcW w:w="8494" w:type="dxa"/>
+          </w:tcPr>
+          <w:p>
+            <w:pPr>
+              <w:ind w:firstLine="0"/>
+            </w:pPr>
+          </w:p>
+        </w:tc>
+      </w:tr>
+    </w:tbl>
+    <w:p>
+      <w:pPr>
+        <w:ind w:firstLine="0"/>
+      </w:pPr>
+    </w:p>
+    <w:p>
+      <w:pPr>
+        <w:ind w:firstLine="0"/>
+      </w:pPr>
+      <w:r>
+        <w:t>RDM 2.3. Desarrollar un entendimiento con los proveedores de los requerimientos sobre el significado de los mismos.</w:t>
+      </w:r>
+    </w:p>
+    <w:p>
+      <w:pPr>
+        <w:ind w:firstLine="0"/>
+      </w:pPr>
+    </w:p>
+    <w:tbl>
+      <w:tblPr>
+        <w:tblStyle w:val="Tablaconcuadrcula"/>
+        <w:tblW w:w="0" w:type="auto"/>
+        <w:tblLook w:val="04A0" w:firstRow="1" w:lastRow="0" w:firstColumn="1" w:lastColumn="0" w:noHBand="0" w:noVBand="1"/>
+      </w:tblPr>
+      <w:tblGrid>
+        <w:gridCol w:w="8494"/>
+      </w:tblGrid>
+      <w:tr>
+        <w:tc>
+          <w:tcPr>
+            <w:tcW w:w="8494" w:type="dxa"/>
+          </w:tcPr>
+          <w:p>
+            <w:pPr>
+              <w:ind w:firstLine="0"/>
+            </w:pPr>
+            <w:r>
+              <w:lastRenderedPageBreak/>
+              <w:t>Se cumple, pues se utiliza una metodología ágil</w:t>
+            </w:r>
+            <w:r>
+              <w:t xml:space="preserve"> y en ella </w:t>
+            </w:r>
+            <w:r>
+              <w:t xml:space="preserve">una parte fundamental del equipo es </w:t>
+            </w:r>
+            <w:r>
+              <w:t xml:space="preserve">el </w:t>
+            </w:r>
+            <w:r>
+              <w:t>cliente</w:t>
+            </w:r>
+            <w:r>
+              <w:t xml:space="preserve"> y su relación con el proveedor (apartado 3.2, segundo párrafo).</w:t>
+            </w:r>
+          </w:p>
+        </w:tc>
+      </w:tr>
+    </w:tbl>
+    <w:p>
+      <w:pPr>
+        <w:ind w:firstLine="0"/>
+      </w:pPr>
+    </w:p>
+    <w:p>
+      <w:pPr>
+        <w:ind w:firstLine="0"/>
+      </w:pPr>
+      <w:r>
+        <w:t>RDM 2.4. Obtener el compromiso de los participantes del proyecto, de que pueden implementar los requerimientos.</w:t>
+      </w:r>
+    </w:p>
+    <w:tbl>
+      <w:tblPr>
+        <w:tblStyle w:val="Tablaconcuadrcula"/>
+        <w:tblW w:w="0" w:type="auto"/>
+        <w:tblLook w:val="04A0" w:firstRow="1" w:lastRow="0" w:firstColumn="1" w:lastColumn="0" w:noHBand="0" w:noVBand="1"/>
+      </w:tblPr>
+      <w:tblGrid>
+        <w:gridCol w:w="8494"/>
+      </w:tblGrid>
+      <w:tr>
+        <w:tc>
+          <w:tcPr>
+            <w:tcW w:w="8494" w:type="dxa"/>
+          </w:tcPr>
+          <w:p>
+            <w:pPr>
+              <w:ind w:firstLine="0"/>
+            </w:pPr>
+            <w:r>
+              <w:t>Se cumple, pues se utiliza una metodología ágil y uno de los objetivos principales es crear equipos que colaboren fomentando la confianza y transparencia para lograr los objetivos (apartado 3.2, segundo párrafo).</w:t>
+            </w:r>
+          </w:p>
+        </w:tc>
+      </w:tr>
+    </w:tbl>
+    <w:p>
+      <w:pPr>
+        <w:ind w:firstLine="0"/>
+      </w:pPr>
+    </w:p>
+    <w:p>
+      <w:pPr>
+        <w:ind w:firstLine="0"/>
+      </w:pPr>
+      <w:r>
+        <w:t>RDM 2.5. Desarrollar, registrar y mantener trazabilidad bidireccional entre los requerimientos y las actividades o productos de trabajo.</w:t>
+      </w:r>
+    </w:p>
+    <w:tbl>
+      <w:tblPr>
+        <w:tblStyle w:val="Tablaconcuadrcula"/>
+        <w:tblW w:w="0" w:type="auto"/>
+        <w:tblLook w:val="04A0" w:firstRow="1" w:lastRow="0" w:firstColumn="1" w:lastColumn="0" w:noHBand="0" w:noVBand="1"/>
+      </w:tblPr>
+      <w:tblGrid>
+        <w:gridCol w:w="8494"/>
+      </w:tblGrid>
+      <w:tr>
+        <w:tc>
+          <w:tcPr>
+            <w:tcW w:w="8494" w:type="dxa"/>
+          </w:tcPr>
+          <w:p>
+            <w:pPr>
+              <w:ind w:firstLine="0"/>
+            </w:pPr>
+            <w:r>
+              <w:t>Se cumple, pues se indica en el pliego que “Si se considera que la entrega…no cumple con los requisitos especificados, se rechazará” (pág. 18 apartado 4).</w:t>
+            </w:r>
+          </w:p>
+        </w:tc>
+      </w:tr>
+    </w:tbl>
+    <w:p>
+      <w:pPr>
+        <w:ind w:firstLine="0"/>
+      </w:pPr>
+    </w:p>
+    <w:p>
+      <w:pPr>
+        <w:ind w:firstLine="0"/>
+      </w:pPr>
+      <w:r>
+        <w:t>RDM 2.6. Asegurar que los planes y actividades o productos de trabajo continúen siendo congruentes con los requerimientos.</w:t>
+      </w:r>
+    </w:p>
+    <w:tbl>
+      <w:tblPr>
+        <w:tblStyle w:val="Tablaconcuadrcula"/>
+        <w:tblW w:w="0" w:type="auto"/>
+        <w:tblLook w:val="04A0" w:firstRow="1" w:lastRow="0" w:firstColumn="1" w:lastColumn="0" w:noHBand="0" w:noVBand="1"/>
+      </w:tblPr>
+      <w:tblGrid>
+        <w:gridCol w:w="8494"/>
+      </w:tblGrid>
+      <w:tr>
+        <w:tc>
+          <w:tcPr>
+            <w:tcW w:w="8494" w:type="dxa"/>
+          </w:tcPr>
+          <w:p>
+            <w:pPr>
+              <w:ind w:firstLine="0"/>
+            </w:pPr>
+            <w:r>
+              <w:t>Se cumple, justificado como el RDM 2.5.</w:t>
+            </w:r>
+          </w:p>
+        </w:tc>
+      </w:tr>
+    </w:tbl>
+    <w:p>
+      <w:pPr>
+        <w:ind w:firstLine="0"/>
+      </w:pPr>
+    </w:p>
+    <w:p>
+      <w:pPr>
+        <w:ind w:firstLine="0"/>
+        <w:rPr>
+          <w:b/>
+          <w:bCs/>
+        </w:rPr>
+      </w:pPr>
+    </w:p>
+    <w:p>
+      <w:pPr>
+        <w:ind w:firstLine="0"/>
+      </w:pPr>
+      <w:r>
+        <w:rPr>
+          <w:b/>
+          <w:bCs/>
+        </w:rPr>
+        <w:t>Nivel 3</w:t>
+      </w:r>
+    </w:p>
+    <w:p>
+      <w:pPr>
+        <w:ind w:firstLine="0"/>
+      </w:pPr>
+      <w:r>
+        <w:t>RDM 3.1. Desarrollar y mantener actualizados los requerimientos correspondientes a la solución y sus componentes.</w:t>
+      </w:r>
+    </w:p>
+    <w:tbl>
+      <w:tblPr>
+        <w:tblStyle w:val="Tablaconcuadrcula"/>
+        <w:tblW w:w="0" w:type="auto"/>
+        <w:tblLook w:val="04A0" w:firstRow="1" w:lastRow="0" w:firstColumn="1" w:lastColumn="0" w:noHBand="0" w:noVBand="1"/>
+      </w:tblPr>
+      <w:tblGrid>
+        <w:gridCol w:w="8494"/>
+      </w:tblGrid>
+      <w:tr>
+        <w:tc>
+          <w:tcPr>
+            <w:tcW w:w="8494" w:type="dxa"/>
+          </w:tcPr>
+          <w:p>
+            <w:pPr>
+              <w:ind w:firstLine="0"/>
+            </w:pPr>
+            <w:r>
+              <w:t>Se cumple, al seguir una metodología ágil, los requisitos siempre estarían actualizados.</w:t>
+            </w:r>
+          </w:p>
+        </w:tc>
+      </w:tr>
+    </w:tbl>
+    <w:p>
+      <w:pPr>
+        <w:ind w:firstLine="0"/>
+      </w:pPr>
+    </w:p>
+    <w:p>
+      <w:pPr>
+        <w:ind w:firstLine="0"/>
+      </w:pPr>
+      <w:r>
+        <w:t>RDM 3.2. Desarrollar conceptos y escenarios operacionales.</w:t>
+      </w:r>
+    </w:p>
+    <w:tbl>
+      <w:tblPr>
+        <w:tblStyle w:val="Tablaconcuadrcula"/>
+        <w:tblW w:w="0" w:type="auto"/>
+        <w:tblLook w:val="04A0" w:firstRow="1" w:lastRow="0" w:firstColumn="1" w:lastColumn="0" w:noHBand="0" w:noVBand="1"/>
+      </w:tblPr>
+      <w:tblGrid>
+        <w:gridCol w:w="8494"/>
+      </w:tblGrid>
+      <w:tr>
+        <w:tc>
+          <w:tcPr>
+            <w:tcW w:w="8494" w:type="dxa"/>
+          </w:tcPr>
+          <w:p>
+            <w:pPr>
+              <w:ind w:firstLine="0"/>
+            </w:pPr>
+            <w:r>
+              <w:t>No se cumple, se hace referencia a los casos de uso y estos no se mencionan en el pliego.</w:t>
+            </w:r>
+          </w:p>
+        </w:tc>
+      </w:tr>
+    </w:tbl>
+    <w:p>
+      <w:pPr>
+        <w:ind w:firstLine="0"/>
+      </w:pPr>
+    </w:p>
+    <w:p>
+      <w:pPr>
+        <w:ind w:firstLine="0"/>
+      </w:pPr>
+      <w:r>
+        <w:t>RDM 3.3. Asignar los requisitos que serán implementados.</w:t>
+      </w:r>
+    </w:p>
+    <w:tbl>
+      <w:tblPr>
+        <w:tblStyle w:val="Tablaconcuadrcula"/>
+        <w:tblW w:w="0" w:type="auto"/>
+        <w:tblLook w:val="04A0" w:firstRow="1" w:lastRow="0" w:firstColumn="1" w:lastColumn="0" w:noHBand="0" w:noVBand="1"/>
+      </w:tblPr>
+      <w:tblGrid>
+        <w:gridCol w:w="8494"/>
+      </w:tblGrid>
+      <w:tr>
+        <w:tc>
+          <w:tcPr>
+            <w:tcW w:w="8494" w:type="dxa"/>
+          </w:tcPr>
+          <w:p>
+            <w:pPr>
+              <w:ind w:firstLine="0"/>
+            </w:pPr>
+            <w:r>
+              <w:t>Se cumple, pues se habla de incluir los requisitos en la arquitectura lógica y esta hay que desarrollarla (pág. 31 tarea del consultor).</w:t>
+            </w:r>
+          </w:p>
+        </w:tc>
+      </w:tr>
+    </w:tbl>
+    <w:p>
+      <w:pPr>
+        <w:ind w:firstLine="0"/>
+      </w:pPr>
+    </w:p>
+    <w:p>
+      <w:pPr>
+        <w:ind w:firstLine="0"/>
+      </w:pPr>
+      <w:r>
+        <w:lastRenderedPageBreak/>
+        <w:t>RDM 3.4. Identificar, desarrollar y mantener actualizados los requerimientos de interfaz o conexión.</w:t>
+      </w:r>
+    </w:p>
+    <w:tbl>
+      <w:tblPr>
+        <w:tblStyle w:val="Tablaconcuadrcula"/>
+        <w:tblW w:w="0" w:type="auto"/>
+        <w:tblLook w:val="04A0" w:firstRow="1" w:lastRow="0" w:firstColumn="1" w:lastColumn="0" w:noHBand="0" w:noVBand="1"/>
+      </w:tblPr>
+      <w:tblGrid>
+        <w:gridCol w:w="8494"/>
+      </w:tblGrid>
+      <w:tr>
+        <w:tc>
+          <w:tcPr>
+            <w:tcW w:w="8494" w:type="dxa"/>
+          </w:tcPr>
+          <w:p>
+            <w:pPr>
+              <w:ind w:firstLine="0"/>
+            </w:pPr>
+            <w:r>
+              <w:t>No se cumple, no se hace mención en el pliego.</w:t>
+            </w:r>
+          </w:p>
+        </w:tc>
+      </w:tr>
+    </w:tbl>
+    <w:p>
+      <w:pPr>
+        <w:ind w:firstLine="0"/>
+      </w:pPr>
+    </w:p>
+    <w:p>
+      <w:pPr>
+        <w:ind w:firstLine="0"/>
+      </w:pPr>
+      <w:r>
+        <w:t>RDM 3.5. Asegurar que los requerimientos sean necesarios y suficientes.</w:t>
+      </w:r>
+    </w:p>
+    <w:tbl>
+      <w:tblPr>
+        <w:tblStyle w:val="Tablaconcuadrcula"/>
+        <w:tblW w:w="0" w:type="auto"/>
+        <w:tblLook w:val="04A0" w:firstRow="1" w:lastRow="0" w:firstColumn="1" w:lastColumn="0" w:noHBand="0" w:noVBand="1"/>
+      </w:tblPr>
+      <w:tblGrid>
+        <w:gridCol w:w="8494"/>
+      </w:tblGrid>
+      <w:tr>
+        <w:tc>
+          <w:tcPr>
+            <w:tcW w:w="8494" w:type="dxa"/>
+          </w:tcPr>
+          <w:p>
+            <w:pPr>
+              <w:ind w:firstLine="0"/>
+            </w:pPr>
+            <w:r>
+              <w:t xml:space="preserve">No se cumple, al </w:t>
+            </w:r>
+            <w:r>
+              <w:t xml:space="preserve">utilizar </w:t>
+            </w:r>
+            <w:r>
+              <w:t xml:space="preserve">una metodología ágil, los requisitos están en constante cambio y no aparece en el pliego </w:t>
+            </w:r>
+            <w:r>
+              <w:t>revisar si estos son suficientes o necesarios</w:t>
+            </w:r>
+            <w:r>
+              <w:t>.</w:t>
+            </w:r>
+          </w:p>
+        </w:tc>
+      </w:tr>
+    </w:tbl>
+    <w:p>
+      <w:pPr>
+        <w:ind w:firstLine="0"/>
+      </w:pPr>
+    </w:p>
+    <w:p>
+      <w:pPr>
+        <w:ind w:firstLine="0"/>
+      </w:pPr>
+      <w:r>
+        <w:t>RDM 3.6. Equilibrar las necesidades y las restricciones de los grupos involucrados.</w:t>
+      </w:r>
+    </w:p>
+    <w:tbl>
+      <w:tblPr>
+        <w:tblStyle w:val="Tablaconcuadrcula"/>
+        <w:tblW w:w="0" w:type="auto"/>
+        <w:tblLook w:val="04A0" w:firstRow="1" w:lastRow="0" w:firstColumn="1" w:lastColumn="0" w:noHBand="0" w:noVBand="1"/>
+      </w:tblPr>
+      <w:tblGrid>
+        <w:gridCol w:w="8494"/>
+      </w:tblGrid>
+      <w:tr>
+        <w:tc>
+          <w:tcPr>
+            <w:tcW w:w="8494" w:type="dxa"/>
+          </w:tcPr>
+          <w:p>
+            <w:pPr>
+              <w:ind w:firstLine="0"/>
+            </w:pPr>
+            <w:r>
+              <w:t>Se cumple, pues se indica que se debe tener un control de la planificación, la calidad y la facturación entre otras (pág. 7).</w:t>
+            </w:r>
+          </w:p>
+        </w:tc>
+      </w:tr>
+    </w:tbl>
+    <w:p>
+      <w:pPr>
+        <w:ind w:firstLine="0"/>
+      </w:pPr>
+    </w:p>
+    <w:p>
+      <w:pPr>
+        <w:ind w:firstLine="0"/>
+      </w:pPr>
+      <w:r>
+        <w:t>RDM 3.7. Validar los requerimientos para garantizar que la solución resultante va a funcionar como se esperaba en el ambiente de destino.</w:t>
+      </w:r>
+    </w:p>
+    <w:tbl>
+      <w:tblPr>
+        <w:tblStyle w:val="Tablaconcuadrcula"/>
+        <w:tblW w:w="0" w:type="auto"/>
+        <w:tblLook w:val="04A0" w:firstRow="1" w:lastRow="0" w:firstColumn="1" w:lastColumn="0" w:noHBand="0" w:noVBand="1"/>
+      </w:tblPr>
+      <w:tblGrid>
+        <w:gridCol w:w="8494"/>
+      </w:tblGrid>
+      <w:tr>
+        <w:tc>
+          <w:tcPr>
+            <w:tcW w:w="8494" w:type="dxa"/>
+          </w:tcPr>
+          <w:p>
+            <w:pPr>
+              <w:ind w:firstLine="0"/>
+            </w:pPr>
+            <w:r>
+              <w:t>No se cumple, pues se realiza la entrega y es la Junta la que lo verifica.</w:t>
+            </w:r>
+          </w:p>
+        </w:tc>
+      </w:tr>
+    </w:tbl>
+    <w:p>
+      <w:pPr>
+        <w:ind w:firstLine="0"/>
+      </w:pPr>
+    </w:p>
+    <w:p>
+      <w:pPr>
+        <w:pStyle w:val="Ttulo1"/>
+        <w:numPr>
+          <w:ilvl w:val="2"/>
+          <w:numId w:val="4"/>
+        </w:numPr>
+        <w:rPr>
+          <w:rFonts w:ascii="Arial Narrow" w:hAnsi="Arial Narrow"/>
+          <w:b/>
+        </w:rPr>
+      </w:pPr>
+      <w:bookmarkStart w:id="8" w:name="_Toc57375516"/>
+      <w:r>
+        <w:rPr>
+          <w:rFonts w:ascii="Arial Narrow" w:hAnsi="Arial Narrow"/>
+          <w:b/>
+        </w:rPr>
+        <w:t>Determinación del n</w:t>
+      </w:r>
+      <w:r>
+        <w:rPr>
+          <w:rFonts w:ascii="Arial Narrow" w:hAnsi="Arial Narrow"/>
+          <w:b/>
+        </w:rPr>
+        <w:t>ivel evolutivo del Área de prácticas RDM (Requirements Development &amp; Management)</w:t>
       </w:r>
       <w:bookmarkEnd w:id="8"/>
     </w:p>
     <w:p>
       <w:pPr>
         <w:ind w:firstLine="0"/>
+        <w:rPr>
+          <w:rFonts w:ascii="Arial Narrow" w:hAnsi="Arial Narrow"/>
+        </w:rPr>
+      </w:pPr>
+      <w:r>
+        <w:rPr>
+          <w:rFonts w:ascii="Arial Narrow" w:hAnsi="Arial Narrow"/>
+        </w:rPr>
+        <w:t>&lt;A partir del análisis anterior, determine el nivel evolutivo del área de prácticas RDM&gt;</w:t>
+      </w:r>
+    </w:p>
+    <w:tbl>
+      <w:tblPr>
+        <w:tblStyle w:val="Tablaconcuadrcula"/>
+        <w:tblW w:w="0" w:type="auto"/>
+        <w:tblInd w:w="-5" w:type="dxa"/>
+        <w:tblLook w:val="04A0" w:firstRow="1" w:lastRow="0" w:firstColumn="1" w:lastColumn="0" w:noHBand="0" w:noVBand="1"/>
+      </w:tblPr>
+      <w:tblGrid>
+        <w:gridCol w:w="8499"/>
+      </w:tblGrid>
+      <w:tr>
+        <w:tc>
+          <w:tcPr>
+            <w:tcW w:w="8499" w:type="dxa"/>
+          </w:tcPr>
+          <w:p>
+            <w:pPr>
+              <w:ind w:firstLine="0"/>
+            </w:pPr>
+            <w:r>
+              <w:t xml:space="preserve">Nivel evolutivo </w:t>
+            </w:r>
+          </w:p>
+        </w:tc>
+      </w:tr>
+    </w:tbl>
+    <w:p>
+      <w:pPr>
+        <w:ind w:left="360" w:firstLine="0"/>
+      </w:pPr>
+    </w:p>
+    <w:p>
+      <w:pPr>
+        <w:ind w:firstLine="0"/>
+        <w:jc w:val="left"/>
+        <w:rPr>
+          <w:rFonts w:ascii="Arial Narrow" w:eastAsiaTheme="majorEastAsia" w:hAnsi="Arial Narrow" w:cs="Arial"/>
+          <w:b/>
+          <w:sz w:val="28"/>
+          <w:szCs w:val="30"/>
+        </w:rPr>
+      </w:pPr>
+      <w:r>
+        <w:rPr>
+          <w:rFonts w:ascii="Arial Narrow" w:hAnsi="Arial Narrow"/>
+          <w:b/>
+          <w:sz w:val="28"/>
+        </w:rPr>
+        <w:br w:type="page"/>
+      </w:r>
+    </w:p>
+    <w:p>
+      <w:pPr>
+        <w:pStyle w:val="Ttulo1"/>
+        <w:numPr>
+          <w:ilvl w:val="1"/>
+          <w:numId w:val="4"/>
+        </w:numPr>
+        <w:rPr>
+          <w:rFonts w:ascii="Arial Narrow" w:hAnsi="Arial Narrow"/>
+          <w:b/>
+          <w:sz w:val="28"/>
+        </w:rPr>
+      </w:pPr>
+      <w:bookmarkStart w:id="9" w:name="_Toc57375517"/>
+      <w:r>
+        <w:rPr>
+          <w:rFonts w:ascii="Arial Narrow" w:hAnsi="Arial Narrow"/>
+          <w:b/>
+          <w:sz w:val="28"/>
+        </w:rPr>
+        <w:lastRenderedPageBreak/>
+        <w:t xml:space="preserve">Evaluación del </w:t>
+      </w:r>
+      <w:r>
+        <w:rPr>
+          <w:rFonts w:ascii="Arial Narrow" w:hAnsi="Arial Narrow"/>
+          <w:b/>
+          <w:sz w:val="28"/>
+        </w:rPr>
+        <w:t>nivel de capacidad del á</w:t>
+      </w:r>
+      <w:r>
+        <w:rPr>
+          <w:rFonts w:ascii="Arial Narrow" w:hAnsi="Arial Narrow"/>
+          <w:b/>
+          <w:sz w:val="28"/>
+        </w:rPr>
+        <w:t xml:space="preserve">rea de </w:t>
+      </w:r>
+      <w:r>
+        <w:rPr>
+          <w:rFonts w:ascii="Arial Narrow" w:hAnsi="Arial Narrow"/>
+          <w:b/>
+          <w:sz w:val="28"/>
+        </w:rPr>
+        <w:t>prácticas de “Gestión y desarrollo de los requisitos (RDM – Requirements development &amp; management)</w:t>
+      </w:r>
+      <w:bookmarkEnd w:id="9"/>
+    </w:p>
+    <w:p>
+      <w:pPr>
+        <w:pStyle w:val="Prrafodelista"/>
+        <w:numPr>
+          <w:ilvl w:val="0"/>
+          <w:numId w:val="0"/>
+        </w:numPr>
+        <w:ind w:left="360"/>
+        <w:rPr>
+          <w:rFonts w:ascii="Arial Narrow" w:hAnsi="Arial Narrow"/>
+        </w:rPr>
+      </w:pPr>
+      <w:r>
+        <w:rPr>
+          <w:rFonts w:ascii="Arial Narrow" w:hAnsi="Arial Narrow"/>
+        </w:rPr>
+        <w:t>&lt;Analice el cumplimiento del nivel evolutivo de los grupos de prácticas</w:t>
+      </w:r>
+      <w:r>
+        <w:rPr>
+          <w:rFonts w:ascii="Arial Narrow" w:hAnsi="Arial Narrow"/>
+        </w:rPr>
+        <w:t xml:space="preserve"> </w:t>
+      </w:r>
+      <w:r>
+        <w:rPr>
+          <w:rFonts w:ascii="Arial Narrow" w:hAnsi="Arial Narrow"/>
+        </w:rPr>
+        <w:t xml:space="preserve">(estructura organizativa de las prácticas de un área de práctica por niveles) que son necesarios evaluar </w:t>
+      </w:r>
+      <w:r>
+        <w:rPr>
+          <w:rFonts w:ascii="Arial Narrow" w:hAnsi="Arial Narrow"/>
+        </w:rPr>
+        <w:t xml:space="preserve">(II y GOV) </w:t>
+      </w:r>
+      <w:r>
+        <w:rPr>
+          <w:rFonts w:ascii="Arial Narrow" w:hAnsi="Arial Narrow"/>
+        </w:rPr>
+        <w:t>de acuerdo con CMMI V2.0 el nivel de capacidad del área de prácticas RDM</w:t>
+      </w:r>
+      <w:r>
+        <w:rPr>
+          <w:rFonts w:ascii="Arial Narrow" w:hAnsi="Arial Narrow"/>
+        </w:rPr>
+        <w:t>&gt;</w:t>
+      </w:r>
+    </w:p>
+    <w:p>
+      <w:pPr>
+        <w:pStyle w:val="Ttulo1"/>
+        <w:numPr>
+          <w:ilvl w:val="2"/>
+          <w:numId w:val="4"/>
+        </w:numPr>
+        <w:rPr>
+          <w:rFonts w:ascii="Arial Narrow" w:hAnsi="Arial Narrow"/>
+          <w:b/>
+        </w:rPr>
+      </w:pPr>
+      <w:bookmarkStart w:id="10" w:name="_Toc57375518"/>
+      <w:r>
+        <w:rPr>
+          <w:rFonts w:ascii="Arial Narrow" w:hAnsi="Arial Narrow"/>
+          <w:b/>
+        </w:rPr>
+        <w:t xml:space="preserve">Análisis del cumplimiento del área de prácticas </w:t>
+      </w:r>
+      <w:r>
+        <w:rPr>
+          <w:rFonts w:ascii="Arial Narrow" w:hAnsi="Arial Narrow"/>
+          <w:b/>
+        </w:rPr>
+        <w:t>II (Implementation Infraestructure)</w:t>
+      </w:r>
+      <w:bookmarkEnd w:id="10"/>
+    </w:p>
+    <w:p>
+      <w:pPr>
+        <w:ind w:firstLine="0"/>
       </w:pPr>
       <w:r>
         <w:rPr>
@@ -5922,7 +6722,577 @@
         <w:ind w:firstLine="0"/>
       </w:pPr>
       <w:r>
-        <w:t>RDM 1.1. Registrar requerimientos</w:t>
+        <w:t>II 1.1. Realizar procesos que aborden la intención de las prácticas del nivel 1</w:t>
+      </w:r>
+    </w:p>
+    <w:tbl>
+      <w:tblPr>
+        <w:tblStyle w:val="Tablaconcuadrcula"/>
+        <w:tblW w:w="0" w:type="auto"/>
+        <w:tblLook w:val="04A0" w:firstRow="1" w:lastRow="0" w:firstColumn="1" w:lastColumn="0" w:noHBand="0" w:noVBand="1"/>
+      </w:tblPr>
+      <w:tblGrid>
+        <w:gridCol w:w="8494"/>
+      </w:tblGrid>
+      <w:tr>
+        <w:tc>
+          <w:tcPr>
+            <w:tcW w:w="8494" w:type="dxa"/>
+          </w:tcPr>
+          <w:p>
+            <w:pPr>
+              <w:ind w:firstLine="0"/>
+            </w:pPr>
+            <w:r>
+              <w:t>Esta práctica se cumple ya que el adjudicatario debe establecer el alcance del proyecto e integrar las soluciones precisas</w:t>
+            </w:r>
+            <w:r>
+              <w:t xml:space="preserve"> (2.3 punto 4)</w:t>
+            </w:r>
+            <w:r>
+              <w:t>.</w:t>
+            </w:r>
+          </w:p>
+        </w:tc>
+      </w:tr>
+    </w:tbl>
+    <w:p>
+      <w:pPr>
+        <w:ind w:firstLine="0"/>
+      </w:pPr>
+    </w:p>
+    <w:p>
+      <w:pPr>
+        <w:ind w:firstLine="0"/>
+        <w:rPr>
+          <w:b/>
+          <w:bCs/>
+        </w:rPr>
+      </w:pPr>
+    </w:p>
+    <w:p>
+      <w:pPr>
+        <w:ind w:firstLine="0"/>
+      </w:pPr>
+      <w:r>
+        <w:rPr>
+          <w:b/>
+          <w:bCs/>
+        </w:rPr>
+        <w:t>Nivel 2</w:t>
+      </w:r>
+    </w:p>
+    <w:p>
+      <w:pPr>
+        <w:ind w:firstLine="0"/>
+      </w:pPr>
+      <w:r>
+        <w:t>II  2.1. Proporcionar recursos suficientes, financiación y capacitación para el desarrollo y la ejecución de los procesos.</w:t>
+      </w:r>
+    </w:p>
+    <w:tbl>
+      <w:tblPr>
+        <w:tblStyle w:val="Tablaconcuadrcula"/>
+        <w:tblW w:w="0" w:type="auto"/>
+        <w:tblLook w:val="04A0" w:firstRow="1" w:lastRow="0" w:firstColumn="1" w:lastColumn="0" w:noHBand="0" w:noVBand="1"/>
+      </w:tblPr>
+      <w:tblGrid>
+        <w:gridCol w:w="8494"/>
+      </w:tblGrid>
+      <w:tr>
+        <w:tc>
+          <w:tcPr>
+            <w:tcW w:w="8494" w:type="dxa"/>
+          </w:tcPr>
+          <w:p>
+            <w:pPr>
+              <w:ind w:firstLine="0"/>
+            </w:pPr>
+            <w:r>
+              <w:t>Se cumple esta práctica ya que debemos formar tanto a usuarios como al personal informático dedicado a la infraestructura de implantación (apartado 2.3).</w:t>
+            </w:r>
+          </w:p>
+        </w:tc>
+      </w:tr>
+    </w:tbl>
+    <w:p>
+      <w:pPr>
+        <w:ind w:firstLine="0"/>
+      </w:pPr>
+    </w:p>
+    <w:p>
+      <w:pPr>
+        <w:ind w:firstLine="0"/>
+      </w:pPr>
+      <w:r>
+        <w:t>II 2.2. Desarrollar y mantener los procesos actualizados, y verificar que se cumplan</w:t>
+      </w:r>
+    </w:p>
+    <w:tbl>
+      <w:tblPr>
+        <w:tblStyle w:val="Tablaconcuadrcula"/>
+        <w:tblW w:w="0" w:type="auto"/>
+        <w:tblLook w:val="04A0" w:firstRow="1" w:lastRow="0" w:firstColumn="1" w:lastColumn="0" w:noHBand="0" w:noVBand="1"/>
+      </w:tblPr>
+      <w:tblGrid>
+        <w:gridCol w:w="8494"/>
+      </w:tblGrid>
+      <w:tr>
+        <w:tc>
+          <w:tcPr>
+            <w:tcW w:w="8494" w:type="dxa"/>
+          </w:tcPr>
+          <w:p>
+            <w:pPr>
+              <w:ind w:firstLine="0"/>
+            </w:pPr>
+            <w:r>
+              <w:t>Se cumple, d</w:t>
+            </w:r>
+            <w:r>
+              <w:t xml:space="preserve">ebido a que en el pliego se menciona que los servicios son iterativos, hay que tener actualizada la información de los distintos </w:t>
+            </w:r>
+            <w:r>
+              <w:t>(2.5 apartado B).</w:t>
+            </w:r>
+          </w:p>
+        </w:tc>
+      </w:tr>
+    </w:tbl>
+    <w:p>
+      <w:pPr>
+        <w:ind w:firstLine="0"/>
+      </w:pPr>
+    </w:p>
+    <w:p>
+      <w:pPr>
+        <w:ind w:firstLine="0"/>
+        <w:rPr>
+          <w:b/>
+          <w:bCs/>
+        </w:rPr>
+      </w:pPr>
+    </w:p>
+    <w:p>
+      <w:pPr>
+        <w:ind w:firstLine="0"/>
+      </w:pPr>
+      <w:r>
+        <w:rPr>
+          <w:b/>
+          <w:bCs/>
+        </w:rPr>
+        <w:t>Nivel 3</w:t>
+      </w:r>
+    </w:p>
+    <w:p>
+      <w:pPr>
+        <w:ind w:firstLine="0"/>
+      </w:pPr>
+      <w:r>
+        <w:t>II 3.1. Utilizar procesos organizacionales y activos de procesos  para planificar, administrar y realizar el trabajo.</w:t>
+      </w:r>
+    </w:p>
+    <w:tbl>
+      <w:tblPr>
+        <w:tblStyle w:val="Tablaconcuadrcula"/>
+        <w:tblW w:w="0" w:type="auto"/>
+        <w:tblLook w:val="04A0" w:firstRow="1" w:lastRow="0" w:firstColumn="1" w:lastColumn="0" w:noHBand="0" w:noVBand="1"/>
+      </w:tblPr>
+      <w:tblGrid>
+        <w:gridCol w:w="8494"/>
+      </w:tblGrid>
+      <w:tr>
+        <w:tc>
+          <w:tcPr>
+            <w:tcW w:w="8494" w:type="dxa"/>
+          </w:tcPr>
+          <w:p>
+            <w:pPr>
+              <w:ind w:firstLine="0"/>
+            </w:pPr>
+            <w:r>
+              <w:lastRenderedPageBreak/>
+              <w:t>Se cumple ya que en la fase inicial del servicio el objetivo es establecer la forma de trabajo y realizar dichas tareas siguiendo la planificación (2.5</w:t>
+            </w:r>
+            <w:r>
+              <w:t xml:space="preserve"> </w:t>
+            </w:r>
+            <w:r>
+              <w:t>apartado A).</w:t>
+            </w:r>
+          </w:p>
+        </w:tc>
+      </w:tr>
+    </w:tbl>
+    <w:p>
+      <w:pPr>
+        <w:ind w:firstLine="0"/>
+      </w:pPr>
+    </w:p>
+    <w:p>
+      <w:pPr>
+        <w:ind w:firstLine="0"/>
+      </w:pPr>
+      <w:r>
+        <w:t>II 3.2. Evaluar el cumplimiento y la eficacia de los procesos organizacionales.</w:t>
+      </w:r>
+    </w:p>
+    <w:tbl>
+      <w:tblPr>
+        <w:tblStyle w:val="Tablaconcuadrcula"/>
+        <w:tblW w:w="0" w:type="auto"/>
+        <w:tblLook w:val="04A0" w:firstRow="1" w:lastRow="0" w:firstColumn="1" w:lastColumn="0" w:noHBand="0" w:noVBand="1"/>
+      </w:tblPr>
+      <w:tblGrid>
+        <w:gridCol w:w="8494"/>
+      </w:tblGrid>
+      <w:tr>
+        <w:tc>
+          <w:tcPr>
+            <w:tcW w:w="8494" w:type="dxa"/>
+          </w:tcPr>
+          <w:p>
+            <w:pPr>
+              <w:ind w:firstLine="0"/>
+            </w:pPr>
+            <w:r>
+              <w:t>No se cumple, se sigue un plan de trabajo, pero no se revisa si es eficaz o no.</w:t>
+            </w:r>
+          </w:p>
+        </w:tc>
+      </w:tr>
+    </w:tbl>
+    <w:p>
+      <w:pPr>
+        <w:ind w:firstLine="0"/>
+      </w:pPr>
+    </w:p>
+    <w:p>
+      <w:pPr>
+        <w:ind w:firstLine="0"/>
+      </w:pPr>
+      <w:r>
+        <w:t>II 3.3. Contribuir con información relacionada al proceso o con activos de procesos a la organización</w:t>
+      </w:r>
+    </w:p>
+    <w:tbl>
+      <w:tblPr>
+        <w:tblStyle w:val="Tablaconcuadrcula"/>
+        <w:tblW w:w="0" w:type="auto"/>
+        <w:tblLook w:val="04A0" w:firstRow="1" w:lastRow="0" w:firstColumn="1" w:lastColumn="0" w:noHBand="0" w:noVBand="1"/>
+      </w:tblPr>
+      <w:tblGrid>
+        <w:gridCol w:w="8494"/>
+      </w:tblGrid>
+      <w:tr>
+        <w:tc>
+          <w:tcPr>
+            <w:tcW w:w="8494" w:type="dxa"/>
+          </w:tcPr>
+          <w:p>
+            <w:pPr>
+              <w:ind w:firstLine="0"/>
+            </w:pPr>
+            <w:r>
+              <w:t>No se cumple, no se hace mención en el pliego.</w:t>
+            </w:r>
+          </w:p>
+        </w:tc>
+      </w:tr>
+    </w:tbl>
+    <w:p/>
+    <w:p>
+      <w:pPr>
+        <w:pStyle w:val="Ttulo1"/>
+        <w:numPr>
+          <w:ilvl w:val="2"/>
+          <w:numId w:val="4"/>
+        </w:numPr>
+        <w:rPr>
+          <w:rFonts w:ascii="Arial Narrow" w:hAnsi="Arial Narrow"/>
+          <w:b/>
+        </w:rPr>
+      </w:pPr>
+      <w:bookmarkStart w:id="11" w:name="_Toc57375519"/>
+      <w:r>
+        <w:rPr>
+          <w:rFonts w:ascii="Arial Narrow" w:hAnsi="Arial Narrow"/>
+          <w:b/>
+        </w:rPr>
+        <w:t>Determinación del n</w:t>
+      </w:r>
+      <w:r>
+        <w:rPr>
+          <w:rFonts w:ascii="Arial Narrow" w:hAnsi="Arial Narrow"/>
+          <w:b/>
+        </w:rPr>
+        <w:t xml:space="preserve">ivel evolutivo del Área de prácticas </w:t>
+      </w:r>
+      <w:r>
+        <w:rPr>
+          <w:rFonts w:ascii="Arial Narrow" w:hAnsi="Arial Narrow"/>
+          <w:b/>
+        </w:rPr>
+        <w:t>II</w:t>
+      </w:r>
+      <w:r>
+        <w:rPr>
+          <w:rFonts w:ascii="Arial Narrow" w:hAnsi="Arial Narrow"/>
+          <w:b/>
+        </w:rPr>
+        <w:t xml:space="preserve"> (</w:t>
+      </w:r>
+      <w:r>
+        <w:rPr>
+          <w:rFonts w:ascii="Arial Narrow" w:hAnsi="Arial Narrow"/>
+          <w:b/>
+        </w:rPr>
+        <w:t>Implementation Infraestructure</w:t>
+      </w:r>
+      <w:r>
+        <w:rPr>
+          <w:rFonts w:ascii="Arial Narrow" w:hAnsi="Arial Narrow"/>
+          <w:b/>
+        </w:rPr>
+        <w:t>)</w:t>
+      </w:r>
+      <w:bookmarkEnd w:id="11"/>
+    </w:p>
+    <w:p>
+      <w:pPr>
+        <w:ind w:firstLine="0"/>
+        <w:rPr>
+          <w:rFonts w:ascii="Arial Narrow" w:hAnsi="Arial Narrow"/>
+        </w:rPr>
+      </w:pPr>
+      <w:r>
+        <w:rPr>
+          <w:rFonts w:ascii="Arial Narrow" w:hAnsi="Arial Narrow"/>
+        </w:rPr>
+        <w:t xml:space="preserve">&lt;A partir del análisis anterior, determine el nivel evolutivo del área de prácticas </w:t>
+      </w:r>
+      <w:r>
+        <w:rPr>
+          <w:rFonts w:ascii="Arial Narrow" w:hAnsi="Arial Narrow"/>
+        </w:rPr>
+        <w:t>II</w:t>
+      </w:r>
+      <w:r>
+        <w:rPr>
+          <w:rFonts w:ascii="Arial Narrow" w:hAnsi="Arial Narrow"/>
+        </w:rPr>
+        <w:t>&gt;</w:t>
+      </w:r>
+    </w:p>
+    <w:tbl>
+      <w:tblPr>
+        <w:tblStyle w:val="Tablaconcuadrcula"/>
+        <w:tblW w:w="0" w:type="auto"/>
+        <w:tblInd w:w="-5" w:type="dxa"/>
+        <w:tblLook w:val="04A0" w:firstRow="1" w:lastRow="0" w:firstColumn="1" w:lastColumn="0" w:noHBand="0" w:noVBand="1"/>
+      </w:tblPr>
+      <w:tblGrid>
+        <w:gridCol w:w="8499"/>
+      </w:tblGrid>
+      <w:tr>
+        <w:tc>
+          <w:tcPr>
+            <w:tcW w:w="8499" w:type="dxa"/>
+          </w:tcPr>
+          <w:p>
+            <w:pPr>
+              <w:ind w:firstLine="0"/>
+            </w:pPr>
+            <w:r>
+              <w:t>Como se cumple el nivel evolutivo 1 y 2 pero no el 3, el área de prácticas II está en el nivel evolutivo 2.</w:t>
+            </w:r>
+          </w:p>
+        </w:tc>
+      </w:tr>
+    </w:tbl>
+    <w:p>
+      <w:pPr>
+        <w:ind w:left="360" w:firstLine="0"/>
+      </w:pPr>
+    </w:p>
+    <w:p>
+      <w:pPr>
+        <w:ind w:firstLine="0"/>
+        <w:jc w:val="left"/>
+        <w:rPr>
+          <w:rFonts w:ascii="Arial Narrow" w:eastAsiaTheme="majorEastAsia" w:hAnsi="Arial Narrow" w:cs="Arial"/>
+          <w:b/>
+          <w:sz w:val="28"/>
+          <w:szCs w:val="30"/>
+        </w:rPr>
+      </w:pPr>
+      <w:r>
+        <w:rPr>
+          <w:rFonts w:ascii="Arial Narrow" w:hAnsi="Arial Narrow"/>
+          <w:b/>
+          <w:sz w:val="28"/>
+        </w:rPr>
+        <w:br w:type="page"/>
+      </w:r>
+    </w:p>
+    <w:p>
+      <w:pPr>
+        <w:pStyle w:val="Ttulo1"/>
+        <w:numPr>
+          <w:ilvl w:val="2"/>
+          <w:numId w:val="4"/>
+        </w:numPr>
+        <w:rPr>
+          <w:rFonts w:ascii="Arial Narrow" w:hAnsi="Arial Narrow"/>
+          <w:b/>
+        </w:rPr>
+      </w:pPr>
+      <w:bookmarkStart w:id="12" w:name="_Toc57375520"/>
+      <w:r>
+        <w:rPr>
+          <w:rFonts w:ascii="Arial Narrow" w:hAnsi="Arial Narrow"/>
+          <w:b/>
+        </w:rPr>
+        <w:lastRenderedPageBreak/>
+        <w:t xml:space="preserve">Análisis del cumplimiento del área de prácticas </w:t>
+      </w:r>
+      <w:r>
+        <w:rPr>
+          <w:rFonts w:ascii="Arial Narrow" w:hAnsi="Arial Narrow"/>
+          <w:b/>
+        </w:rPr>
+        <w:t>GOV</w:t>
+      </w:r>
+      <w:r>
+        <w:rPr>
+          <w:rFonts w:ascii="Arial Narrow" w:hAnsi="Arial Narrow"/>
+          <w:b/>
+        </w:rPr>
+        <w:t xml:space="preserve"> (</w:t>
+      </w:r>
+      <w:r>
+        <w:rPr>
+          <w:rFonts w:ascii="Arial Narrow" w:hAnsi="Arial Narrow"/>
+          <w:b/>
+        </w:rPr>
+        <w:t>Governance)</w:t>
+      </w:r>
+      <w:bookmarkEnd w:id="12"/>
+    </w:p>
+    <w:p>
+      <w:pPr>
+        <w:ind w:firstLine="0"/>
+      </w:pPr>
+      <w:r>
+        <w:rPr>
+          <w:b/>
+          <w:bCs/>
+        </w:rPr>
+        <w:t>Nivel 1</w:t>
+      </w:r>
+    </w:p>
+    <w:p>
+      <w:pPr>
+        <w:ind w:firstLine="0"/>
+      </w:pPr>
+      <w:r>
+        <w:t xml:space="preserve">GOV 1.1. La alta gerencia identifica lo que es importante para realizar el trabajo y define el enfoque necesario para lograr los objetivos de la organización </w:t>
+      </w:r>
+    </w:p>
+    <w:tbl>
+      <w:tblPr>
+        <w:tblStyle w:val="Tablaconcuadrcula"/>
+        <w:tblW w:w="0" w:type="auto"/>
+        <w:tblLook w:val="04A0" w:firstRow="1" w:lastRow="0" w:firstColumn="1" w:lastColumn="0" w:noHBand="0" w:noVBand="1"/>
+      </w:tblPr>
+      <w:tblGrid>
+        <w:gridCol w:w="8494"/>
+      </w:tblGrid>
+      <w:tr>
+        <w:tc>
+          <w:tcPr>
+            <w:tcW w:w="8494" w:type="dxa"/>
+          </w:tcPr>
+          <w:p>
+            <w:pPr>
+              <w:ind w:firstLine="0"/>
+            </w:pPr>
+            <w:r>
+              <w:t>Se cumple porque se realiz</w:t>
+            </w:r>
+            <w:r>
+              <w:t>an mejoras continuas (pág. 17 apartado Mejora continua)</w:t>
+            </w:r>
+            <w:r>
+              <w:t>.</w:t>
+            </w:r>
+          </w:p>
+        </w:tc>
+      </w:tr>
+    </w:tbl>
+    <w:p>
+      <w:pPr>
+        <w:ind w:firstLine="0"/>
+        <w:rPr>
+          <w:b/>
+          <w:bCs/>
+        </w:rPr>
+      </w:pPr>
+    </w:p>
+    <w:p>
+      <w:pPr>
+        <w:ind w:firstLine="0"/>
+      </w:pPr>
+      <w:r>
+        <w:rPr>
+          <w:b/>
+          <w:bCs/>
+        </w:rPr>
+        <w:t>Nivel 2</w:t>
+      </w:r>
+    </w:p>
+    <w:p>
+      <w:pPr>
+        <w:ind w:firstLine="0"/>
+      </w:pPr>
+      <w:r>
+        <w:t>GOV 2.1. La alta gerencia define, mantiene actualizada y comunica las directivas organizacionales para la implementación de procesos y mejora basadas en objetivo y necesidades de la organización</w:t>
+      </w:r>
+    </w:p>
+    <w:tbl>
+      <w:tblPr>
+        <w:tblStyle w:val="Tablaconcuadrcula"/>
+        <w:tblW w:w="0" w:type="auto"/>
+        <w:tblLook w:val="04A0" w:firstRow="1" w:lastRow="0" w:firstColumn="1" w:lastColumn="0" w:noHBand="0" w:noVBand="1"/>
+      </w:tblPr>
+      <w:tblGrid>
+        <w:gridCol w:w="8494"/>
+      </w:tblGrid>
+      <w:tr>
+        <w:tc>
+          <w:tcPr>
+            <w:tcW w:w="8494" w:type="dxa"/>
+          </w:tcPr>
+          <w:p>
+            <w:pPr>
+              <w:ind w:firstLine="0"/>
+            </w:pPr>
+          </w:p>
+        </w:tc>
+      </w:tr>
+    </w:tbl>
+    <w:p>
+      <w:pPr>
+        <w:ind w:firstLine="0"/>
+      </w:pPr>
+    </w:p>
+    <w:p>
+      <w:pPr>
+        <w:ind w:firstLine="0"/>
+      </w:pPr>
+      <w:r>
+        <w:t>GOV 2.2. La alta gerencia asegura que se proporcionen recursos y capacitación para desarrollar, apoyar, realizar, mejorar y evaluar el cumplimiento de los procesos esperados.</w:t>
       </w:r>
     </w:p>
     <w:tbl>
@@ -5962,25 +7332,7 @@
         <w:ind w:firstLine="0"/>
       </w:pPr>
       <w:r>
-        <w:rPr>
-          <w:b/>
-          <w:bCs/>
-        </w:rPr>
-        <w:t>Nivel 2</w:t>
-      </w:r>
-    </w:p>
-    <w:p>
-      <w:pPr>
-        <w:ind w:firstLine="0"/>
-      </w:pPr>
-      <w:r>
-        <w:t>RDM</w:t>
-      </w:r>
-      <w:r>
-        <w:t xml:space="preserve"> </w:t>
-      </w:r>
-      <w:r>
-        <w:t>2.1 Recabar las necesidades, expectativas, restricciones y las interfaces o conexiones de los grupos involucrados.</w:t>
+        <w:t>GOV 2.3. La alta gerencia identifica sus necesidades de información y utiliza la información recopilada para proporcionar gobernanza y supervisar eficazmente la implementación y mejora de procesos.</w:t>
       </w:r>
     </w:p>
     <w:tbl>
@@ -6020,7 +7372,7 @@
         <w:ind w:firstLine="0"/>
       </w:pPr>
       <w:r>
-        <w:t>RDM 2.2. Transformar las necesidades, expectativas, restricciones y las interfaces o conexiones de los grupos involucrados en requerimientos priorizados del cliente</w:t>
+        <w:t>GOV 2.4. La alta gerencia asigna responsabilidad a las personas por el cumplimiento de las directivas de la organización y por lograr la implementación de procesos y objetivos de mejora.</w:t>
       </w:r>
     </w:p>
     <w:tbl>
@@ -6058,23 +7410,32 @@
     <w:p>
       <w:pPr>
         <w:ind w:firstLine="0"/>
-      </w:pPr>
-      <w:r>
-        <w:t xml:space="preserve">RDM 2.3. Desarrollar un entendimiento con los proveedores de los requerimientos sobre el significado de </w:t>
-      </w:r>
-      <w:proofErr w:type="gramStart"/>
-      <w:r>
-        <w:t>los mismos</w:t>
-      </w:r>
-      <w:proofErr w:type="gramEnd"/>
-      <w:r>
-        <w:t>.</w:t>
-      </w:r>
+        <w:rPr>
+          <w:b/>
+          <w:bCs/>
+        </w:rPr>
+      </w:pPr>
     </w:p>
     <w:p>
       <w:pPr>
         <w:ind w:firstLine="0"/>
       </w:pPr>
+      <w:r>
+        <w:rPr>
+          <w:b/>
+          <w:bCs/>
+        </w:rPr>
+        <w:lastRenderedPageBreak/>
+        <w:t>Nivel 3</w:t>
+      </w:r>
+    </w:p>
+    <w:p>
+      <w:pPr>
+        <w:ind w:firstLine="0"/>
+      </w:pPr>
+      <w:r>
+        <w:t>GOV 3.1. La alta gerencia asegura que las medidas que apoyan los objetivos de la organización se recopilen, analicen y utilizan.</w:t>
+      </w:r>
     </w:p>
     <w:tbl>
       <w:tblPr>
@@ -6113,7 +7474,7 @@
         <w:ind w:firstLine="0"/>
       </w:pPr>
       <w:r>
-        <w:t>RDM 2.4. Obtener el compromiso de los participantes del proyecto, de que pueden implementar los requerimientos.</w:t>
+        <w:t>GOV 3.2. La alta gerencia asegura que las competencias y procesos estén alineados con los objetivos de la organización.</w:t>
       </w:r>
     </w:p>
     <w:tbl>
@@ -6151,9 +7512,30 @@
     <w:p>
       <w:pPr>
         <w:ind w:firstLine="0"/>
-      </w:pPr>
-      <w:r>
-        <w:t>RDM 2.5. Desarrollar, registrar y mantener trazabilidad bidireccional entre los requerimientos y las actividades o productos de trabajo.</w:t>
+        <w:rPr>
+          <w:b/>
+          <w:bCs/>
+        </w:rPr>
+      </w:pPr>
+    </w:p>
+    <w:p>
+      <w:pPr>
+        <w:ind w:firstLine="0"/>
+      </w:pPr>
+      <w:r>
+        <w:rPr>
+          <w:b/>
+          <w:bCs/>
+        </w:rPr>
+        <w:t>Nivel 4</w:t>
+      </w:r>
+    </w:p>
+    <w:p>
+      <w:pPr>
+        <w:ind w:firstLine="0"/>
+      </w:pPr>
+      <w:r>
+        <w:t>GOV 4.1. La alta gerencia garantiza que las decisiones seleccionadas estén impulsadas por análisis estadísticos y cuantitativos relacionados con el desempeño y logro de los objetivos de calidad y rendimiento del proceso.</w:t>
       </w:r>
     </w:p>
     <w:tbl>
@@ -6190,364 +7572,6 @@
     </w:p>
     <w:p>
       <w:pPr>
-        <w:ind w:firstLine="0"/>
-      </w:pPr>
-      <w:r>
-        <w:t xml:space="preserve">RDM 2.6. </w:t>
-      </w:r>
-      <w:proofErr w:type="gramStart"/>
-      <w:r>
-        <w:t>Asegurar</w:t>
-      </w:r>
-      <w:proofErr w:type="gramEnd"/>
-      <w:r>
-        <w:t xml:space="preserve"> que los planes y actividades o productos de trabajo continúen siendo congruentes con los requerimientos.</w:t>
-      </w:r>
-    </w:p>
-    <w:tbl>
-      <w:tblPr>
-        <w:tblStyle w:val="Tablaconcuadrcula"/>
-        <w:tblW w:w="0" w:type="auto"/>
-        <w:tblLook w:val="04A0" w:firstRow="1" w:lastRow="0" w:firstColumn="1" w:lastColumn="0" w:noHBand="0" w:noVBand="1"/>
-      </w:tblPr>
-      <w:tblGrid>
-        <w:gridCol w:w="8494"/>
-      </w:tblGrid>
-      <w:tr>
-        <w:tc>
-          <w:tcPr>
-            <w:tcW w:w="8494" w:type="dxa"/>
-          </w:tcPr>
-          <w:p>
-            <w:pPr>
-              <w:ind w:firstLine="0"/>
-            </w:pPr>
-          </w:p>
-          <w:p>
-            <w:pPr>
-              <w:ind w:firstLine="0"/>
-            </w:pPr>
-          </w:p>
-        </w:tc>
-      </w:tr>
-    </w:tbl>
-    <w:p>
-      <w:pPr>
-        <w:ind w:firstLine="0"/>
-      </w:pPr>
-    </w:p>
-    <w:p>
-      <w:pPr>
-        <w:ind w:firstLine="0"/>
-        <w:rPr>
-          <w:b/>
-          <w:bCs/>
-        </w:rPr>
-      </w:pPr>
-    </w:p>
-    <w:p>
-      <w:pPr>
-        <w:ind w:firstLine="0"/>
-      </w:pPr>
-      <w:r>
-        <w:rPr>
-          <w:b/>
-          <w:bCs/>
-        </w:rPr>
-        <w:t>Nivel 3</w:t>
-      </w:r>
-    </w:p>
-    <w:p>
-      <w:pPr>
-        <w:ind w:firstLine="0"/>
-      </w:pPr>
-      <w:r>
-        <w:t>RDM 3.1. Desarrollar y mantener actualizados los requerimientos correspondientes a la solución y sus componentes.</w:t>
-      </w:r>
-    </w:p>
-    <w:tbl>
-      <w:tblPr>
-        <w:tblStyle w:val="Tablaconcuadrcula"/>
-        <w:tblW w:w="0" w:type="auto"/>
-        <w:tblLook w:val="04A0" w:firstRow="1" w:lastRow="0" w:firstColumn="1" w:lastColumn="0" w:noHBand="0" w:noVBand="1"/>
-      </w:tblPr>
-      <w:tblGrid>
-        <w:gridCol w:w="8494"/>
-      </w:tblGrid>
-      <w:tr>
-        <w:tc>
-          <w:tcPr>
-            <w:tcW w:w="8494" w:type="dxa"/>
-          </w:tcPr>
-          <w:p>
-            <w:pPr>
-              <w:ind w:firstLine="0"/>
-            </w:pPr>
-          </w:p>
-          <w:p>
-            <w:pPr>
-              <w:ind w:firstLine="0"/>
-            </w:pPr>
-          </w:p>
-        </w:tc>
-      </w:tr>
-    </w:tbl>
-    <w:p>
-      <w:pPr>
-        <w:ind w:firstLine="0"/>
-      </w:pPr>
-    </w:p>
-    <w:p>
-      <w:pPr>
-        <w:ind w:firstLine="0"/>
-      </w:pPr>
-      <w:r>
-        <w:t>RDM 3.2. Desarrollar conceptos y escenarios operacionales.</w:t>
-      </w:r>
-    </w:p>
-    <w:tbl>
-      <w:tblPr>
-        <w:tblStyle w:val="Tablaconcuadrcula"/>
-        <w:tblW w:w="0" w:type="auto"/>
-        <w:tblLook w:val="04A0" w:firstRow="1" w:lastRow="0" w:firstColumn="1" w:lastColumn="0" w:noHBand="0" w:noVBand="1"/>
-      </w:tblPr>
-      <w:tblGrid>
-        <w:gridCol w:w="8494"/>
-      </w:tblGrid>
-      <w:tr>
-        <w:tc>
-          <w:tcPr>
-            <w:tcW w:w="8494" w:type="dxa"/>
-          </w:tcPr>
-          <w:p>
-            <w:pPr>
-              <w:ind w:firstLine="0"/>
-            </w:pPr>
-          </w:p>
-          <w:p>
-            <w:pPr>
-              <w:ind w:firstLine="0"/>
-            </w:pPr>
-          </w:p>
-        </w:tc>
-      </w:tr>
-    </w:tbl>
-    <w:p>
-      <w:pPr>
-        <w:ind w:firstLine="0"/>
-      </w:pPr>
-    </w:p>
-    <w:p>
-      <w:pPr>
-        <w:ind w:firstLine="0"/>
-      </w:pPr>
-      <w:r>
-        <w:t>RDM 3.3. Asignar los requisitos que serán implementados.</w:t>
-      </w:r>
-    </w:p>
-    <w:tbl>
-      <w:tblPr>
-        <w:tblStyle w:val="Tablaconcuadrcula"/>
-        <w:tblW w:w="0" w:type="auto"/>
-        <w:tblLook w:val="04A0" w:firstRow="1" w:lastRow="0" w:firstColumn="1" w:lastColumn="0" w:noHBand="0" w:noVBand="1"/>
-      </w:tblPr>
-      <w:tblGrid>
-        <w:gridCol w:w="8494"/>
-      </w:tblGrid>
-      <w:tr>
-        <w:tc>
-          <w:tcPr>
-            <w:tcW w:w="8494" w:type="dxa"/>
-          </w:tcPr>
-          <w:p>
-            <w:pPr>
-              <w:ind w:firstLine="0"/>
-            </w:pPr>
-          </w:p>
-          <w:p>
-            <w:pPr>
-              <w:ind w:firstLine="0"/>
-            </w:pPr>
-          </w:p>
-        </w:tc>
-      </w:tr>
-    </w:tbl>
-    <w:p>
-      <w:pPr>
-        <w:ind w:firstLine="0"/>
-      </w:pPr>
-    </w:p>
-    <w:p>
-      <w:pPr>
-        <w:ind w:firstLine="0"/>
-      </w:pPr>
-      <w:r>
-        <w:lastRenderedPageBreak/>
-        <w:t>RDM 3.4. Identificar, desarrollar y mantener actualizados los requerimientos de interfaz o conexión.</w:t>
-      </w:r>
-    </w:p>
-    <w:tbl>
-      <w:tblPr>
-        <w:tblStyle w:val="Tablaconcuadrcula"/>
-        <w:tblW w:w="0" w:type="auto"/>
-        <w:tblLook w:val="04A0" w:firstRow="1" w:lastRow="0" w:firstColumn="1" w:lastColumn="0" w:noHBand="0" w:noVBand="1"/>
-      </w:tblPr>
-      <w:tblGrid>
-        <w:gridCol w:w="8494"/>
-      </w:tblGrid>
-      <w:tr>
-        <w:tc>
-          <w:tcPr>
-            <w:tcW w:w="8494" w:type="dxa"/>
-          </w:tcPr>
-          <w:p>
-            <w:pPr>
-              <w:ind w:firstLine="0"/>
-            </w:pPr>
-          </w:p>
-          <w:p>
-            <w:pPr>
-              <w:ind w:firstLine="0"/>
-            </w:pPr>
-          </w:p>
-        </w:tc>
-      </w:tr>
-    </w:tbl>
-    <w:p>
-      <w:pPr>
-        <w:ind w:firstLine="0"/>
-      </w:pPr>
-    </w:p>
-    <w:p>
-      <w:pPr>
-        <w:ind w:firstLine="0"/>
-      </w:pPr>
-      <w:r>
-        <w:t xml:space="preserve">RDM 3.5. </w:t>
-      </w:r>
-      <w:proofErr w:type="gramStart"/>
-      <w:r>
-        <w:t>Asegurar</w:t>
-      </w:r>
-      <w:proofErr w:type="gramEnd"/>
-      <w:r>
-        <w:t xml:space="preserve"> que los requerimientos sean necesarios y suficientes.</w:t>
-      </w:r>
-    </w:p>
-    <w:tbl>
-      <w:tblPr>
-        <w:tblStyle w:val="Tablaconcuadrcula"/>
-        <w:tblW w:w="0" w:type="auto"/>
-        <w:tblLook w:val="04A0" w:firstRow="1" w:lastRow="0" w:firstColumn="1" w:lastColumn="0" w:noHBand="0" w:noVBand="1"/>
-      </w:tblPr>
-      <w:tblGrid>
-        <w:gridCol w:w="8494"/>
-      </w:tblGrid>
-      <w:tr>
-        <w:tc>
-          <w:tcPr>
-            <w:tcW w:w="8494" w:type="dxa"/>
-          </w:tcPr>
-          <w:p>
-            <w:pPr>
-              <w:ind w:firstLine="0"/>
-            </w:pPr>
-          </w:p>
-          <w:p>
-            <w:pPr>
-              <w:ind w:firstLine="0"/>
-            </w:pPr>
-          </w:p>
-        </w:tc>
-      </w:tr>
-    </w:tbl>
-    <w:p>
-      <w:pPr>
-        <w:ind w:firstLine="0"/>
-      </w:pPr>
-    </w:p>
-    <w:p>
-      <w:pPr>
-        <w:ind w:firstLine="0"/>
-      </w:pPr>
-      <w:r>
-        <w:t>RDM 3.6. Equilibrar las necesidades y las restricciones de los grupos involucrados.</w:t>
-      </w:r>
-    </w:p>
-    <w:tbl>
-      <w:tblPr>
-        <w:tblStyle w:val="Tablaconcuadrcula"/>
-        <w:tblW w:w="0" w:type="auto"/>
-        <w:tblLook w:val="04A0" w:firstRow="1" w:lastRow="0" w:firstColumn="1" w:lastColumn="0" w:noHBand="0" w:noVBand="1"/>
-      </w:tblPr>
-      <w:tblGrid>
-        <w:gridCol w:w="8494"/>
-      </w:tblGrid>
-      <w:tr>
-        <w:tc>
-          <w:tcPr>
-            <w:tcW w:w="8494" w:type="dxa"/>
-          </w:tcPr>
-          <w:p>
-            <w:pPr>
-              <w:ind w:firstLine="0"/>
-            </w:pPr>
-          </w:p>
-          <w:p>
-            <w:pPr>
-              <w:ind w:firstLine="0"/>
-            </w:pPr>
-          </w:p>
-        </w:tc>
-      </w:tr>
-    </w:tbl>
-    <w:p>
-      <w:pPr>
-        <w:ind w:firstLine="0"/>
-      </w:pPr>
-    </w:p>
-    <w:p>
-      <w:pPr>
-        <w:ind w:firstLine="0"/>
-      </w:pPr>
-      <w:r>
-        <w:t>RDM 3.7. Validar los requerimientos para garantizar que la solución resultante va a funcionar como se esperaba en el ambiente de destino.</w:t>
-      </w:r>
-    </w:p>
-    <w:tbl>
-      <w:tblPr>
-        <w:tblStyle w:val="Tablaconcuadrcula"/>
-        <w:tblW w:w="0" w:type="auto"/>
-        <w:tblLook w:val="04A0" w:firstRow="1" w:lastRow="0" w:firstColumn="1" w:lastColumn="0" w:noHBand="0" w:noVBand="1"/>
-      </w:tblPr>
-      <w:tblGrid>
-        <w:gridCol w:w="8494"/>
-      </w:tblGrid>
-      <w:tr>
-        <w:tc>
-          <w:tcPr>
-            <w:tcW w:w="8494" w:type="dxa"/>
-          </w:tcPr>
-          <w:p>
-            <w:pPr>
-              <w:ind w:firstLine="0"/>
-            </w:pPr>
-          </w:p>
-          <w:p>
-            <w:pPr>
-              <w:ind w:firstLine="0"/>
-            </w:pPr>
-          </w:p>
-        </w:tc>
-      </w:tr>
-    </w:tbl>
-    <w:p>
-      <w:pPr>
-        <w:ind w:firstLine="0"/>
-      </w:pPr>
-    </w:p>
-    <w:p>
-      <w:pPr>
         <w:pStyle w:val="Ttulo1"/>
         <w:numPr>
           <w:ilvl w:val="2"/>
@@ -6558,7 +7582,7 @@
           <w:b/>
         </w:rPr>
       </w:pPr>
-      <w:bookmarkStart w:id="9" w:name="_Toc57375516"/>
+      <w:bookmarkStart w:id="13" w:name="_Toc57375521"/>
       <w:r>
         <w:rPr>
           <w:rFonts w:ascii="Arial Narrow" w:hAnsi="Arial Narrow"/>
@@ -6571,41 +7595,37 @@
           <w:rFonts w:ascii="Arial Narrow" w:hAnsi="Arial Narrow"/>
           <w:b/>
         </w:rPr>
-        <w:t>ivel evolutivo del Área de prácticas RDM (</w:t>
-      </w:r>
-      <w:proofErr w:type="spellStart"/>
-      <w:r>
-        <w:rPr>
-          <w:rFonts w:ascii="Arial Narrow" w:hAnsi="Arial Narrow"/>
-          <w:b/>
-        </w:rPr>
-        <w:t>Requirements</w:t>
-      </w:r>
-      <w:proofErr w:type="spellEnd"/>
-      <w:r>
-        <w:rPr>
-          <w:rFonts w:ascii="Arial Narrow" w:hAnsi="Arial Narrow"/>
-          <w:b/>
-        </w:rPr>
-        <w:t xml:space="preserve"> </w:t>
-      </w:r>
-      <w:proofErr w:type="spellStart"/>
-      <w:r>
-        <w:rPr>
-          <w:rFonts w:ascii="Arial Narrow" w:hAnsi="Arial Narrow"/>
-          <w:b/>
-        </w:rPr>
-        <w:t>Development</w:t>
-      </w:r>
-      <w:proofErr w:type="spellEnd"/>
-      <w:r>
-        <w:rPr>
-          <w:rFonts w:ascii="Arial Narrow" w:hAnsi="Arial Narrow"/>
-          <w:b/>
-        </w:rPr>
-        <w:t xml:space="preserve"> &amp; Management)</w:t>
-      </w:r>
-      <w:bookmarkEnd w:id="9"/>
+        <w:t xml:space="preserve">ivel evolutivo del Área de prácticas </w:t>
+      </w:r>
+      <w:r>
+        <w:rPr>
+          <w:rFonts w:ascii="Arial Narrow" w:hAnsi="Arial Narrow"/>
+          <w:b/>
+        </w:rPr>
+        <w:t>GOV</w:t>
+      </w:r>
+      <w:r>
+        <w:rPr>
+          <w:rFonts w:ascii="Arial Narrow" w:hAnsi="Arial Narrow"/>
+          <w:b/>
+        </w:rPr>
+        <w:t xml:space="preserve"> (</w:t>
+      </w:r>
+      <w:r>
+        <w:rPr>
+          <w:rFonts w:ascii="Arial Narrow" w:hAnsi="Arial Narrow"/>
+          <w:b/>
+        </w:rPr>
+        <w:t>Governance</w:t>
+      </w:r>
+      <w:r>
+        <w:rPr>
+          <w:rFonts w:ascii="Arial Narrow" w:hAnsi="Arial Narrow"/>
+          <w:b/>
+        </w:rPr>
+        <w:t>)</w:t>
+      </w:r>
+      <w:bookmarkEnd w:id="13"/>
     </w:p>
     <w:p>
       <w:pPr>
@@ -6618,7 +7638,19 @@
         <w:rPr>
           <w:rFonts w:ascii="Arial Narrow" w:hAnsi="Arial Narrow"/>
         </w:rPr>
-        <w:t>&lt;A partir del análisis anterior, determine el nivel evolutivo del área de prácticas RDM&gt;</w:t>
+        <w:t xml:space="preserve">&lt;A partir del análisis anterior, determine el nivel evolutivo del área de prácticas </w:t>
+      </w:r>
+      <w:r>
+        <w:rPr>
+          <w:rFonts w:ascii="Arial Narrow" w:hAnsi="Arial Narrow"/>
+        </w:rPr>
+        <w:t>GOV</w:t>
+      </w:r>
+      <w:r>
+        <w:rPr>
+          <w:rFonts w:ascii="Arial Narrow" w:hAnsi="Arial Narrow"/>
+        </w:rPr>
+        <w:t>&gt;</w:t>
       </w:r>
     </w:p>
     <w:tbl>
@@ -6676,155 +7708,8 @@
     </w:p>
     <w:p>
       <w:pPr>
-        <w:pStyle w:val="Ttulo1"/>
-        <w:numPr>
-          <w:ilvl w:val="1"/>
-          <w:numId w:val="4"/>
-        </w:numPr>
-        <w:rPr>
-          <w:rFonts w:ascii="Arial Narrow" w:hAnsi="Arial Narrow"/>
-          <w:b/>
-          <w:sz w:val="28"/>
-        </w:rPr>
-      </w:pPr>
-      <w:bookmarkStart w:id="10" w:name="_Toc57375517"/>
-      <w:r>
-        <w:rPr>
-          <w:rFonts w:ascii="Arial Narrow" w:hAnsi="Arial Narrow"/>
-          <w:b/>
-          <w:sz w:val="28"/>
-        </w:rPr>
-        <w:lastRenderedPageBreak/>
-        <w:t xml:space="preserve">Evaluación del </w:t>
-      </w:r>
-      <w:r>
-        <w:rPr>
-          <w:rFonts w:ascii="Arial Narrow" w:hAnsi="Arial Narrow"/>
-          <w:b/>
-          <w:sz w:val="28"/>
-        </w:rPr>
-        <w:t>nivel de capacidad del á</w:t>
-      </w:r>
-      <w:r>
-        <w:rPr>
-          <w:rFonts w:ascii="Arial Narrow" w:hAnsi="Arial Narrow"/>
-          <w:b/>
-          <w:sz w:val="28"/>
-        </w:rPr>
-        <w:t xml:space="preserve">rea de </w:t>
-      </w:r>
-      <w:r>
-        <w:rPr>
-          <w:rFonts w:ascii="Arial Narrow" w:hAnsi="Arial Narrow"/>
-          <w:b/>
-          <w:sz w:val="28"/>
-        </w:rPr>
-        <w:t xml:space="preserve">prácticas de “Gestión y desarrollo de los requisitos (RDM – </w:t>
-      </w:r>
-      <w:proofErr w:type="spellStart"/>
-      <w:r>
-        <w:rPr>
-          <w:rFonts w:ascii="Arial Narrow" w:hAnsi="Arial Narrow"/>
-          <w:b/>
-          <w:sz w:val="28"/>
-        </w:rPr>
-        <w:t>Requirements</w:t>
-      </w:r>
-      <w:proofErr w:type="spellEnd"/>
-      <w:r>
-        <w:rPr>
-          <w:rFonts w:ascii="Arial Narrow" w:hAnsi="Arial Narrow"/>
-          <w:b/>
-          <w:sz w:val="28"/>
-        </w:rPr>
-        <w:t xml:space="preserve"> </w:t>
-      </w:r>
-      <w:proofErr w:type="spellStart"/>
-      <w:r>
-        <w:rPr>
-          <w:rFonts w:ascii="Arial Narrow" w:hAnsi="Arial Narrow"/>
-          <w:b/>
-          <w:sz w:val="28"/>
-        </w:rPr>
-        <w:t>development</w:t>
-      </w:r>
-      <w:proofErr w:type="spellEnd"/>
-      <w:r>
-        <w:rPr>
-          <w:rFonts w:ascii="Arial Narrow" w:hAnsi="Arial Narrow"/>
-          <w:b/>
-          <w:sz w:val="28"/>
-        </w:rPr>
-        <w:t xml:space="preserve"> &amp; </w:t>
-      </w:r>
-      <w:proofErr w:type="spellStart"/>
-      <w:r>
-        <w:rPr>
-          <w:rFonts w:ascii="Arial Narrow" w:hAnsi="Arial Narrow"/>
-          <w:b/>
-          <w:sz w:val="28"/>
-        </w:rPr>
-        <w:t>management</w:t>
-      </w:r>
-      <w:proofErr w:type="spellEnd"/>
-      <w:r>
-        <w:rPr>
-          <w:rFonts w:ascii="Arial Narrow" w:hAnsi="Arial Narrow"/>
-          <w:b/>
-          <w:sz w:val="28"/>
-        </w:rPr>
-        <w:t>)</w:t>
-      </w:r>
-      <w:bookmarkEnd w:id="10"/>
-    </w:p>
-    <w:p>
-      <w:pPr>
-        <w:pStyle w:val="Prrafodelista"/>
-        <w:numPr>
-          <w:ilvl w:val="0"/>
-          <w:numId w:val="0"/>
-        </w:numPr>
-        <w:ind w:left="360"/>
-        <w:rPr>
-          <w:rFonts w:ascii="Arial Narrow" w:hAnsi="Arial Narrow"/>
-        </w:rPr>
-      </w:pPr>
-      <w:r>
-        <w:rPr>
-          <w:rFonts w:ascii="Arial Narrow" w:hAnsi="Arial Narrow"/>
-        </w:rPr>
-        <w:t>&lt;Analice el cumplimiento del nivel evolutivo de los grupos de prácticas</w:t>
-      </w:r>
-      <w:r>
-        <w:rPr>
-          <w:rFonts w:ascii="Arial Narrow" w:hAnsi="Arial Narrow"/>
-        </w:rPr>
-        <w:t xml:space="preserve"> </w:t>
-      </w:r>
-      <w:r>
-        <w:rPr>
-          <w:rFonts w:ascii="Arial Narrow" w:hAnsi="Arial Narrow"/>
-        </w:rPr>
-        <w:t xml:space="preserve">(estructura organizativa de las prácticas de un área de práctica por niveles) que son necesarios evaluar </w:t>
-      </w:r>
-      <w:r>
-        <w:rPr>
-          <w:rFonts w:ascii="Arial Narrow" w:hAnsi="Arial Narrow"/>
-        </w:rPr>
-        <w:t xml:space="preserve">(II y GOV) </w:t>
-      </w:r>
-      <w:r>
-        <w:rPr>
-          <w:rFonts w:ascii="Arial Narrow" w:hAnsi="Arial Narrow"/>
-        </w:rPr>
-        <w:t>de acuerdo con CMMI V2.0 el nivel de capacidad del área de prácticas RDM</w:t>
-      </w:r>
-      <w:r>
-        <w:rPr>
-          <w:rFonts w:ascii="Arial Narrow" w:hAnsi="Arial Narrow"/>
-        </w:rPr>
-        <w:t>&gt;</w:t>
-      </w:r>
+        <w:ind w:firstLine="0"/>
+      </w:pPr>
     </w:p>
     <w:p>
       <w:pPr>
@@ -6838,457 +7723,75 @@
           <w:b/>
         </w:rPr>
       </w:pPr>
-      <w:bookmarkStart w:id="11" w:name="_Toc57375518"/>
-      <w:r>
-        <w:rPr>
-          <w:rFonts w:ascii="Arial Narrow" w:hAnsi="Arial Narrow"/>
-          <w:b/>
-        </w:rPr>
-        <w:t xml:space="preserve">Análisis del cumplimiento del área de prácticas </w:t>
-      </w:r>
-      <w:r>
-        <w:rPr>
-          <w:rFonts w:ascii="Arial Narrow" w:hAnsi="Arial Narrow"/>
-          <w:b/>
-        </w:rPr>
-        <w:t>II (</w:t>
-      </w:r>
-      <w:proofErr w:type="spellStart"/>
-      <w:r>
-        <w:rPr>
-          <w:rFonts w:ascii="Arial Narrow" w:hAnsi="Arial Narrow"/>
-          <w:b/>
-        </w:rPr>
-        <w:t>Implementation</w:t>
-      </w:r>
-      <w:proofErr w:type="spellEnd"/>
-      <w:r>
-        <w:rPr>
-          <w:rFonts w:ascii="Arial Narrow" w:hAnsi="Arial Narrow"/>
-          <w:b/>
-        </w:rPr>
-        <w:t xml:space="preserve"> </w:t>
-      </w:r>
-      <w:proofErr w:type="spellStart"/>
-      <w:r>
-        <w:rPr>
-          <w:rFonts w:ascii="Arial Narrow" w:hAnsi="Arial Narrow"/>
-          <w:b/>
-        </w:rPr>
-        <w:t>Infraestructure</w:t>
-      </w:r>
-      <w:proofErr w:type="spellEnd"/>
-      <w:r>
-        <w:rPr>
-          <w:rFonts w:ascii="Arial Narrow" w:hAnsi="Arial Narrow"/>
-          <w:b/>
-        </w:rPr>
-        <w:t>)</w:t>
-      </w:r>
-      <w:bookmarkEnd w:id="11"/>
+      <w:bookmarkStart w:id="14" w:name="_Toc57375522"/>
+      <w:r>
+        <w:rPr>
+          <w:rFonts w:ascii="Arial Narrow" w:hAnsi="Arial Narrow"/>
+          <w:b/>
+        </w:rPr>
+        <w:t>Determinación del n</w:t>
+      </w:r>
+      <w:r>
+        <w:rPr>
+          <w:rFonts w:ascii="Arial Narrow" w:hAnsi="Arial Narrow"/>
+          <w:b/>
+        </w:rPr>
+        <w:t xml:space="preserve">ivel </w:t>
+      </w:r>
+      <w:r>
+        <w:rPr>
+          <w:rFonts w:ascii="Arial Narrow" w:hAnsi="Arial Narrow"/>
+          <w:b/>
+        </w:rPr>
+        <w:t xml:space="preserve">de capacidad </w:t>
+      </w:r>
+      <w:r>
+        <w:rPr>
+          <w:rFonts w:ascii="Arial Narrow" w:hAnsi="Arial Narrow"/>
+          <w:b/>
+        </w:rPr>
+        <w:t xml:space="preserve">del </w:t>
+      </w:r>
+      <w:r>
+        <w:rPr>
+          <w:rFonts w:ascii="Arial Narrow" w:hAnsi="Arial Narrow"/>
+          <w:b/>
+        </w:rPr>
+        <w:t>ár</w:t>
+      </w:r>
+      <w:r>
+        <w:rPr>
+          <w:rFonts w:ascii="Arial Narrow" w:hAnsi="Arial Narrow"/>
+          <w:b/>
+        </w:rPr>
+        <w:t>ea de prácticas RDM (Requirements Development &amp; Management)</w:t>
+      </w:r>
+      <w:bookmarkEnd w:id="14"/>
     </w:p>
     <w:p>
       <w:pPr>
         <w:ind w:firstLine="0"/>
-      </w:pPr>
-      <w:r>
-        <w:rPr>
-          <w:b/>
-          <w:bCs/>
-        </w:rPr>
-        <w:t>Nivel 1</w:t>
-      </w:r>
-    </w:p>
-    <w:p>
-      <w:pPr>
-        <w:ind w:firstLine="0"/>
-      </w:pPr>
-      <w:r>
-        <w:t>II 1.1. Realizar procesos que aborden la intención de las prácticas del nivel 1</w:t>
-      </w:r>
-    </w:p>
-    <w:tbl>
-      <w:tblPr>
-        <w:tblStyle w:val="Tablaconcuadrcula"/>
-        <w:tblW w:w="0" w:type="auto"/>
-        <w:tblLook w:val="04A0" w:firstRow="1" w:lastRow="0" w:firstColumn="1" w:lastColumn="0" w:noHBand="0" w:noVBand="1"/>
-      </w:tblPr>
-      <w:tblGrid>
-        <w:gridCol w:w="8494"/>
-      </w:tblGrid>
-      <w:tr>
-        <w:tc>
-          <w:tcPr>
-            <w:tcW w:w="8494" w:type="dxa"/>
-          </w:tcPr>
-          <w:p>
-            <w:pPr>
-              <w:ind w:firstLine="0"/>
-            </w:pPr>
-          </w:p>
-          <w:p>
-            <w:pPr>
-              <w:ind w:firstLine="0"/>
-            </w:pPr>
-          </w:p>
-        </w:tc>
-      </w:tr>
-    </w:tbl>
-    <w:p>
-      <w:pPr>
-        <w:ind w:firstLine="0"/>
-      </w:pPr>
-    </w:p>
-    <w:p>
-      <w:pPr>
-        <w:ind w:firstLine="0"/>
-        <w:rPr>
-          <w:b/>
-          <w:bCs/>
-        </w:rPr>
-      </w:pPr>
-    </w:p>
-    <w:p>
-      <w:pPr>
-        <w:ind w:firstLine="0"/>
-      </w:pPr>
-      <w:r>
-        <w:rPr>
-          <w:b/>
-          <w:bCs/>
-        </w:rPr>
-        <w:t>Nivel 2</w:t>
-      </w:r>
-    </w:p>
-    <w:p>
-      <w:pPr>
-        <w:ind w:firstLine="0"/>
-      </w:pPr>
-      <w:proofErr w:type="gramStart"/>
-      <w:r>
-        <w:t>II  2.1.</w:t>
-      </w:r>
-      <w:proofErr w:type="gramEnd"/>
-      <w:r>
-        <w:t xml:space="preserve"> Proporcionar recursos suficientes, financiación y capacitación para el desarrollo y la ejecución de los procesos.</w:t>
-      </w:r>
-    </w:p>
-    <w:tbl>
-      <w:tblPr>
-        <w:tblStyle w:val="Tablaconcuadrcula"/>
-        <w:tblW w:w="0" w:type="auto"/>
-        <w:tblLook w:val="04A0" w:firstRow="1" w:lastRow="0" w:firstColumn="1" w:lastColumn="0" w:noHBand="0" w:noVBand="1"/>
-      </w:tblPr>
-      <w:tblGrid>
-        <w:gridCol w:w="8494"/>
-      </w:tblGrid>
-      <w:tr>
-        <w:tc>
-          <w:tcPr>
-            <w:tcW w:w="8494" w:type="dxa"/>
-          </w:tcPr>
-          <w:p>
-            <w:pPr>
-              <w:ind w:firstLine="0"/>
-            </w:pPr>
-          </w:p>
-          <w:p>
-            <w:pPr>
-              <w:ind w:firstLine="0"/>
-            </w:pPr>
-          </w:p>
-        </w:tc>
-      </w:tr>
-    </w:tbl>
-    <w:p>
-      <w:pPr>
-        <w:ind w:firstLine="0"/>
-      </w:pPr>
-    </w:p>
-    <w:p>
-      <w:pPr>
-        <w:ind w:firstLine="0"/>
-      </w:pPr>
-      <w:r>
-        <w:t>II 2.2. Desarrollar y mantener los procesos actualizados, y verificar que se cumplan</w:t>
-      </w:r>
-    </w:p>
-    <w:tbl>
-      <w:tblPr>
-        <w:tblStyle w:val="Tablaconcuadrcula"/>
-        <w:tblW w:w="0" w:type="auto"/>
-        <w:tblLook w:val="04A0" w:firstRow="1" w:lastRow="0" w:firstColumn="1" w:lastColumn="0" w:noHBand="0" w:noVBand="1"/>
-      </w:tblPr>
-      <w:tblGrid>
-        <w:gridCol w:w="8494"/>
-      </w:tblGrid>
-      <w:tr>
-        <w:tc>
-          <w:tcPr>
-            <w:tcW w:w="8494" w:type="dxa"/>
-          </w:tcPr>
-          <w:p>
-            <w:pPr>
-              <w:ind w:firstLine="0"/>
-            </w:pPr>
-          </w:p>
-          <w:p>
-            <w:pPr>
-              <w:ind w:firstLine="0"/>
-            </w:pPr>
-          </w:p>
-        </w:tc>
-      </w:tr>
-    </w:tbl>
-    <w:p>
-      <w:pPr>
-        <w:ind w:firstLine="0"/>
-      </w:pPr>
-    </w:p>
-    <w:p>
-      <w:pPr>
-        <w:ind w:firstLine="0"/>
-        <w:rPr>
-          <w:b/>
-          <w:bCs/>
-        </w:rPr>
-      </w:pPr>
-    </w:p>
-    <w:p>
-      <w:pPr>
-        <w:ind w:firstLine="0"/>
-      </w:pPr>
-      <w:r>
-        <w:rPr>
-          <w:b/>
-          <w:bCs/>
-        </w:rPr>
-        <w:t>Nivel 3</w:t>
-      </w:r>
-    </w:p>
-    <w:p>
-      <w:pPr>
-        <w:ind w:firstLine="0"/>
-      </w:pPr>
-      <w:r>
-        <w:t xml:space="preserve">II 3.1. Utilizar procesos organizacionales y activos de </w:t>
-      </w:r>
-      <w:proofErr w:type="gramStart"/>
-      <w:r>
-        <w:t>procesos  para</w:t>
-      </w:r>
-      <w:proofErr w:type="gramEnd"/>
-      <w:r>
-        <w:t xml:space="preserve"> planificar, administrar y realizar el trabajo.</w:t>
-      </w:r>
-    </w:p>
-    <w:tbl>
-      <w:tblPr>
-        <w:tblStyle w:val="Tablaconcuadrcula"/>
-        <w:tblW w:w="0" w:type="auto"/>
-        <w:tblLook w:val="04A0" w:firstRow="1" w:lastRow="0" w:firstColumn="1" w:lastColumn="0" w:noHBand="0" w:noVBand="1"/>
-      </w:tblPr>
-      <w:tblGrid>
-        <w:gridCol w:w="8494"/>
-      </w:tblGrid>
-      <w:tr>
-        <w:tc>
-          <w:tcPr>
-            <w:tcW w:w="8494" w:type="dxa"/>
-          </w:tcPr>
-          <w:p>
-            <w:pPr>
-              <w:ind w:firstLine="0"/>
-            </w:pPr>
-          </w:p>
-          <w:p>
-            <w:pPr>
-              <w:ind w:firstLine="0"/>
-            </w:pPr>
-          </w:p>
-        </w:tc>
-      </w:tr>
-    </w:tbl>
-    <w:p>
-      <w:pPr>
-        <w:ind w:firstLine="0"/>
-      </w:pPr>
-    </w:p>
-    <w:p>
-      <w:pPr>
-        <w:ind w:firstLine="0"/>
-      </w:pPr>
-      <w:r>
-        <w:t>II 3.2. Evaluar el cumplimiento y la eficacia de los procesos organizacionales.</w:t>
-      </w:r>
-    </w:p>
-    <w:tbl>
-      <w:tblPr>
-        <w:tblStyle w:val="Tablaconcuadrcula"/>
-        <w:tblW w:w="0" w:type="auto"/>
-        <w:tblLook w:val="04A0" w:firstRow="1" w:lastRow="0" w:firstColumn="1" w:lastColumn="0" w:noHBand="0" w:noVBand="1"/>
-      </w:tblPr>
-      <w:tblGrid>
-        <w:gridCol w:w="8494"/>
-      </w:tblGrid>
-      <w:tr>
-        <w:tc>
-          <w:tcPr>
-            <w:tcW w:w="8494" w:type="dxa"/>
-          </w:tcPr>
-          <w:p>
-            <w:pPr>
-              <w:ind w:firstLine="0"/>
-            </w:pPr>
-          </w:p>
-          <w:p>
-            <w:pPr>
-              <w:ind w:firstLine="0"/>
-            </w:pPr>
-          </w:p>
-        </w:tc>
-      </w:tr>
-    </w:tbl>
-    <w:p>
-      <w:pPr>
-        <w:ind w:firstLine="0"/>
-      </w:pPr>
-    </w:p>
-    <w:p>
-      <w:pPr>
-        <w:ind w:firstLine="0"/>
-      </w:pPr>
-      <w:r>
-        <w:t>II 3.3. Contribuir con información relacionada al proceso o con activos de procesos a la organización</w:t>
-      </w:r>
-    </w:p>
-    <w:tbl>
-      <w:tblPr>
-        <w:tblStyle w:val="Tablaconcuadrcula"/>
-        <w:tblW w:w="0" w:type="auto"/>
-        <w:tblLook w:val="04A0" w:firstRow="1" w:lastRow="0" w:firstColumn="1" w:lastColumn="0" w:noHBand="0" w:noVBand="1"/>
-      </w:tblPr>
-      <w:tblGrid>
-        <w:gridCol w:w="8494"/>
-      </w:tblGrid>
-      <w:tr>
-        <w:tc>
-          <w:tcPr>
-            <w:tcW w:w="8494" w:type="dxa"/>
-          </w:tcPr>
-          <w:p>
-            <w:pPr>
-              <w:ind w:firstLine="0"/>
-            </w:pPr>
-          </w:p>
-          <w:p>
-            <w:pPr>
-              <w:ind w:firstLine="0"/>
-            </w:pPr>
-          </w:p>
-        </w:tc>
-      </w:tr>
-    </w:tbl>
-    <w:p/>
-    <w:p>
-      <w:pPr>
-        <w:pStyle w:val="Ttulo1"/>
-        <w:numPr>
-          <w:ilvl w:val="2"/>
-          <w:numId w:val="4"/>
-        </w:numPr>
-        <w:rPr>
-          <w:rFonts w:ascii="Arial Narrow" w:hAnsi="Arial Narrow"/>
-          <w:b/>
-        </w:rPr>
-      </w:pPr>
-      <w:bookmarkStart w:id="12" w:name="_Toc57375519"/>
-      <w:r>
-        <w:rPr>
-          <w:rFonts w:ascii="Arial Narrow" w:hAnsi="Arial Narrow"/>
-          <w:b/>
-        </w:rPr>
-        <w:t>Determinación del n</w:t>
-      </w:r>
-      <w:r>
-        <w:rPr>
-          <w:rFonts w:ascii="Arial Narrow" w:hAnsi="Arial Narrow"/>
-          <w:b/>
-        </w:rPr>
-        <w:t xml:space="preserve">ivel evolutivo del Área de prácticas </w:t>
-      </w:r>
-      <w:r>
-        <w:rPr>
-          <w:rFonts w:ascii="Arial Narrow" w:hAnsi="Arial Narrow"/>
-          <w:b/>
-        </w:rPr>
-        <w:t>II</w:t>
-      </w:r>
-      <w:r>
-        <w:rPr>
-          <w:rFonts w:ascii="Arial Narrow" w:hAnsi="Arial Narrow"/>
-          <w:b/>
-        </w:rPr>
-        <w:t xml:space="preserve"> (</w:t>
-      </w:r>
-      <w:proofErr w:type="spellStart"/>
-      <w:r>
-        <w:rPr>
-          <w:rFonts w:ascii="Arial Narrow" w:hAnsi="Arial Narrow"/>
-          <w:b/>
-        </w:rPr>
-        <w:t>Implementation</w:t>
-      </w:r>
-      <w:proofErr w:type="spellEnd"/>
-      <w:r>
-        <w:rPr>
-          <w:rFonts w:ascii="Arial Narrow" w:hAnsi="Arial Narrow"/>
-          <w:b/>
-        </w:rPr>
-        <w:t xml:space="preserve"> </w:t>
-      </w:r>
-      <w:proofErr w:type="spellStart"/>
-      <w:r>
-        <w:rPr>
-          <w:rFonts w:ascii="Arial Narrow" w:hAnsi="Arial Narrow"/>
-          <w:b/>
-        </w:rPr>
-        <w:t>Infraestructure</w:t>
-      </w:r>
-      <w:proofErr w:type="spellEnd"/>
-      <w:r>
-        <w:rPr>
-          <w:rFonts w:ascii="Arial Narrow" w:hAnsi="Arial Narrow"/>
-          <w:b/>
-        </w:rPr>
-        <w:t>)</w:t>
-      </w:r>
-      <w:bookmarkEnd w:id="12"/>
-    </w:p>
-    <w:p>
-      <w:pPr>
-        <w:ind w:firstLine="0"/>
-        <w:rPr>
-          <w:rFonts w:ascii="Arial Narrow" w:hAnsi="Arial Narrow"/>
-        </w:rPr>
-      </w:pPr>
-      <w:r>
-        <w:rPr>
-          <w:rFonts w:ascii="Arial Narrow" w:hAnsi="Arial Narrow"/>
-        </w:rPr>
-        <w:t xml:space="preserve">&lt;A partir del análisis anterior, determine el nivel evolutivo del área de prácticas </w:t>
-      </w:r>
-      <w:r>
-        <w:rPr>
-          <w:rFonts w:ascii="Arial Narrow" w:hAnsi="Arial Narrow"/>
-        </w:rPr>
-        <w:t>II</w:t>
-      </w:r>
-      <w:r>
-        <w:rPr>
-          <w:rFonts w:ascii="Arial Narrow" w:hAnsi="Arial Narrow"/>
-        </w:rPr>
-        <w:t>&gt;</w:t>
+        <w:rPr>
+          <w:rFonts w:ascii="Arial Narrow" w:hAnsi="Arial Narrow"/>
+        </w:rPr>
+      </w:pPr>
+      <w:r>
+        <w:rPr>
+          <w:rFonts w:ascii="Arial Narrow" w:hAnsi="Arial Narrow"/>
+        </w:rPr>
+        <w:t xml:space="preserve">&lt;A partir del análisis anterior, determine el nivel </w:t>
+      </w:r>
+      <w:r>
+        <w:rPr>
+          <w:rFonts w:ascii="Arial Narrow" w:hAnsi="Arial Narrow"/>
+        </w:rPr>
+        <w:t>de capacidad</w:t>
+      </w:r>
+      <w:r>
+        <w:rPr>
+          <w:rFonts w:ascii="Arial Narrow" w:hAnsi="Arial Narrow"/>
+        </w:rPr>
+        <w:t xml:space="preserve"> del área de prácticas RDM&gt;</w:t>
       </w:r>
     </w:p>
     <w:tbl>
@@ -7348,760 +7851,6 @@
       <w:pPr>
         <w:pStyle w:val="Ttulo1"/>
         <w:numPr>
-          <w:ilvl w:val="2"/>
-          <w:numId w:val="4"/>
-        </w:numPr>
-        <w:rPr>
-          <w:rFonts w:ascii="Arial Narrow" w:hAnsi="Arial Narrow"/>
-          <w:b/>
-        </w:rPr>
-      </w:pPr>
-      <w:bookmarkStart w:id="13" w:name="_Toc57375520"/>
-      <w:r>
-        <w:rPr>
-          <w:rFonts w:ascii="Arial Narrow" w:hAnsi="Arial Narrow"/>
-          <w:b/>
-        </w:rPr>
-        <w:lastRenderedPageBreak/>
-        <w:t xml:space="preserve">Análisis del cumplimiento del área de prácticas </w:t>
-      </w:r>
-      <w:r>
-        <w:rPr>
-          <w:rFonts w:ascii="Arial Narrow" w:hAnsi="Arial Narrow"/>
-          <w:b/>
-        </w:rPr>
-        <w:t>GOV</w:t>
-      </w:r>
-      <w:r>
-        <w:rPr>
-          <w:rFonts w:ascii="Arial Narrow" w:hAnsi="Arial Narrow"/>
-          <w:b/>
-        </w:rPr>
-        <w:t xml:space="preserve"> (</w:t>
-      </w:r>
-      <w:proofErr w:type="spellStart"/>
-      <w:r>
-        <w:rPr>
-          <w:rFonts w:ascii="Arial Narrow" w:hAnsi="Arial Narrow"/>
-          <w:b/>
-        </w:rPr>
-        <w:t>Governance</w:t>
-      </w:r>
-      <w:proofErr w:type="spellEnd"/>
-      <w:r>
-        <w:rPr>
-          <w:rFonts w:ascii="Arial Narrow" w:hAnsi="Arial Narrow"/>
-          <w:b/>
-        </w:rPr>
-        <w:t>)</w:t>
-      </w:r>
-      <w:bookmarkEnd w:id="13"/>
-    </w:p>
-    <w:p>
-      <w:pPr>
-        <w:ind w:firstLine="0"/>
-      </w:pPr>
-      <w:r>
-        <w:rPr>
-          <w:b/>
-          <w:bCs/>
-        </w:rPr>
-        <w:t>Nivel 1</w:t>
-      </w:r>
-    </w:p>
-    <w:p>
-      <w:pPr>
-        <w:ind w:firstLine="0"/>
-      </w:pPr>
-      <w:r>
-        <w:t xml:space="preserve">GOV 1.1. La alta gerencia identifica lo que es importante para realizar el trabajo y define el enfoque necesario para lograr los objetivos de la organización </w:t>
-      </w:r>
-    </w:p>
-    <w:tbl>
-      <w:tblPr>
-        <w:tblStyle w:val="Tablaconcuadrcula"/>
-        <w:tblW w:w="0" w:type="auto"/>
-        <w:tblLook w:val="04A0" w:firstRow="1" w:lastRow="0" w:firstColumn="1" w:lastColumn="0" w:noHBand="0" w:noVBand="1"/>
-      </w:tblPr>
-      <w:tblGrid>
-        <w:gridCol w:w="8494"/>
-      </w:tblGrid>
-      <w:tr>
-        <w:tc>
-          <w:tcPr>
-            <w:tcW w:w="8494" w:type="dxa"/>
-          </w:tcPr>
-          <w:p>
-            <w:pPr>
-              <w:ind w:firstLine="0"/>
-            </w:pPr>
-          </w:p>
-          <w:p>
-            <w:pPr>
-              <w:ind w:firstLine="0"/>
-            </w:pPr>
-          </w:p>
-        </w:tc>
-      </w:tr>
-    </w:tbl>
-    <w:p>
-      <w:pPr>
-        <w:ind w:firstLine="0"/>
-        <w:rPr>
-          <w:b/>
-          <w:bCs/>
-        </w:rPr>
-      </w:pPr>
-    </w:p>
-    <w:p>
-      <w:pPr>
-        <w:ind w:firstLine="0"/>
-      </w:pPr>
-      <w:r>
-        <w:rPr>
-          <w:b/>
-          <w:bCs/>
-        </w:rPr>
-        <w:t>Nivel 2</w:t>
-      </w:r>
-    </w:p>
-    <w:p>
-      <w:pPr>
-        <w:ind w:firstLine="0"/>
-      </w:pPr>
-      <w:r>
-        <w:t>GOV 2.1. La alta gerencia define, mantiene actualizada y comunica las directivas organizacionales para la implementación de procesos y mejora basadas en objetivo y necesidades de la organización</w:t>
-      </w:r>
-    </w:p>
-    <w:tbl>
-      <w:tblPr>
-        <w:tblStyle w:val="Tablaconcuadrcula"/>
-        <w:tblW w:w="0" w:type="auto"/>
-        <w:tblLook w:val="04A0" w:firstRow="1" w:lastRow="0" w:firstColumn="1" w:lastColumn="0" w:noHBand="0" w:noVBand="1"/>
-      </w:tblPr>
-      <w:tblGrid>
-        <w:gridCol w:w="8494"/>
-      </w:tblGrid>
-      <w:tr>
-        <w:tc>
-          <w:tcPr>
-            <w:tcW w:w="8494" w:type="dxa"/>
-          </w:tcPr>
-          <w:p>
-            <w:pPr>
-              <w:ind w:firstLine="0"/>
-            </w:pPr>
-          </w:p>
-          <w:p>
-            <w:pPr>
-              <w:ind w:firstLine="0"/>
-            </w:pPr>
-          </w:p>
-        </w:tc>
-      </w:tr>
-    </w:tbl>
-    <w:p>
-      <w:pPr>
-        <w:ind w:firstLine="0"/>
-      </w:pPr>
-    </w:p>
-    <w:p>
-      <w:pPr>
-        <w:ind w:firstLine="0"/>
-      </w:pPr>
-      <w:r>
-        <w:t>GOV 2.2. La alta gerencia asegura que se proporcionen recursos y capacitación para desarrollar, apoyar, realizar, mejorar y evaluar el cumplimiento de los procesos esperados.</w:t>
-      </w:r>
-    </w:p>
-    <w:tbl>
-      <w:tblPr>
-        <w:tblStyle w:val="Tablaconcuadrcula"/>
-        <w:tblW w:w="0" w:type="auto"/>
-        <w:tblLook w:val="04A0" w:firstRow="1" w:lastRow="0" w:firstColumn="1" w:lastColumn="0" w:noHBand="0" w:noVBand="1"/>
-      </w:tblPr>
-      <w:tblGrid>
-        <w:gridCol w:w="8494"/>
-      </w:tblGrid>
-      <w:tr>
-        <w:tc>
-          <w:tcPr>
-            <w:tcW w:w="8494" w:type="dxa"/>
-          </w:tcPr>
-          <w:p>
-            <w:pPr>
-              <w:ind w:firstLine="0"/>
-            </w:pPr>
-          </w:p>
-          <w:p>
-            <w:pPr>
-              <w:ind w:firstLine="0"/>
-            </w:pPr>
-          </w:p>
-        </w:tc>
-      </w:tr>
-    </w:tbl>
-    <w:p>
-      <w:pPr>
-        <w:ind w:firstLine="0"/>
-      </w:pPr>
-    </w:p>
-    <w:p>
-      <w:pPr>
-        <w:ind w:firstLine="0"/>
-      </w:pPr>
-      <w:r>
-        <w:t>GOV 2.3. La alta gerencia identifica sus necesidades de información y utiliza la información recopilada para proporcionar gobernanza y supervisar eficazmente la implementación y mejora de procesos.</w:t>
-      </w:r>
-    </w:p>
-    <w:tbl>
-      <w:tblPr>
-        <w:tblStyle w:val="Tablaconcuadrcula"/>
-        <w:tblW w:w="0" w:type="auto"/>
-        <w:tblLook w:val="04A0" w:firstRow="1" w:lastRow="0" w:firstColumn="1" w:lastColumn="0" w:noHBand="0" w:noVBand="1"/>
-      </w:tblPr>
-      <w:tblGrid>
-        <w:gridCol w:w="8494"/>
-      </w:tblGrid>
-      <w:tr>
-        <w:tc>
-          <w:tcPr>
-            <w:tcW w:w="8494" w:type="dxa"/>
-          </w:tcPr>
-          <w:p>
-            <w:pPr>
-              <w:ind w:firstLine="0"/>
-            </w:pPr>
-          </w:p>
-          <w:p>
-            <w:pPr>
-              <w:ind w:firstLine="0"/>
-            </w:pPr>
-          </w:p>
-        </w:tc>
-      </w:tr>
-    </w:tbl>
-    <w:p>
-      <w:pPr>
-        <w:ind w:firstLine="0"/>
-      </w:pPr>
-    </w:p>
-    <w:p>
-      <w:pPr>
-        <w:ind w:firstLine="0"/>
-      </w:pPr>
-      <w:r>
-        <w:t>GOV 2.4. La alta gerencia asigna responsabilidad a las personas por el cumplimiento de las directivas de la organización y por lograr la implementación de procesos y objetivos de mejora.</w:t>
-      </w:r>
-    </w:p>
-    <w:tbl>
-      <w:tblPr>
-        <w:tblStyle w:val="Tablaconcuadrcula"/>
-        <w:tblW w:w="0" w:type="auto"/>
-        <w:tblLook w:val="04A0" w:firstRow="1" w:lastRow="0" w:firstColumn="1" w:lastColumn="0" w:noHBand="0" w:noVBand="1"/>
-      </w:tblPr>
-      <w:tblGrid>
-        <w:gridCol w:w="8494"/>
-      </w:tblGrid>
-      <w:tr>
-        <w:tc>
-          <w:tcPr>
-            <w:tcW w:w="8494" w:type="dxa"/>
-          </w:tcPr>
-          <w:p>
-            <w:pPr>
-              <w:ind w:firstLine="0"/>
-            </w:pPr>
-          </w:p>
-          <w:p>
-            <w:pPr>
-              <w:ind w:firstLine="0"/>
-            </w:pPr>
-          </w:p>
-        </w:tc>
-      </w:tr>
-    </w:tbl>
-    <w:p>
-      <w:pPr>
-        <w:ind w:firstLine="0"/>
-      </w:pPr>
-    </w:p>
-    <w:p>
-      <w:pPr>
-        <w:ind w:firstLine="0"/>
-        <w:rPr>
-          <w:b/>
-          <w:bCs/>
-        </w:rPr>
-      </w:pPr>
-    </w:p>
-    <w:p>
-      <w:pPr>
-        <w:ind w:firstLine="0"/>
-      </w:pPr>
-      <w:r>
-        <w:rPr>
-          <w:b/>
-          <w:bCs/>
-        </w:rPr>
-        <w:t>Nivel 3</w:t>
-      </w:r>
-    </w:p>
-    <w:p>
-      <w:pPr>
-        <w:ind w:firstLine="0"/>
-      </w:pPr>
-      <w:r>
-        <w:t>GOV 3.1. La alta gerencia asegura que las medidas que apoyan los objetivos de la organización se recopilen, analicen y utilizan.</w:t>
-      </w:r>
-    </w:p>
-    <w:tbl>
-      <w:tblPr>
-        <w:tblStyle w:val="Tablaconcuadrcula"/>
-        <w:tblW w:w="0" w:type="auto"/>
-        <w:tblLook w:val="04A0" w:firstRow="1" w:lastRow="0" w:firstColumn="1" w:lastColumn="0" w:noHBand="0" w:noVBand="1"/>
-      </w:tblPr>
-      <w:tblGrid>
-        <w:gridCol w:w="8494"/>
-      </w:tblGrid>
-      <w:tr>
-        <w:tc>
-          <w:tcPr>
-            <w:tcW w:w="8494" w:type="dxa"/>
-          </w:tcPr>
-          <w:p>
-            <w:pPr>
-              <w:ind w:firstLine="0"/>
-            </w:pPr>
-          </w:p>
-          <w:p>
-            <w:pPr>
-              <w:ind w:firstLine="0"/>
-            </w:pPr>
-          </w:p>
-        </w:tc>
-      </w:tr>
-    </w:tbl>
-    <w:p>
-      <w:pPr>
-        <w:ind w:firstLine="0"/>
-      </w:pPr>
-    </w:p>
-    <w:p>
-      <w:pPr>
-        <w:ind w:firstLine="0"/>
-      </w:pPr>
-      <w:r>
-        <w:t>GOV 3.2. La alta gerencia asegura que las competencias y procesos estén alineados con los objetivos de la organización.</w:t>
-      </w:r>
-    </w:p>
-    <w:tbl>
-      <w:tblPr>
-        <w:tblStyle w:val="Tablaconcuadrcula"/>
-        <w:tblW w:w="0" w:type="auto"/>
-        <w:tblLook w:val="04A0" w:firstRow="1" w:lastRow="0" w:firstColumn="1" w:lastColumn="0" w:noHBand="0" w:noVBand="1"/>
-      </w:tblPr>
-      <w:tblGrid>
-        <w:gridCol w:w="8494"/>
-      </w:tblGrid>
-      <w:tr>
-        <w:tc>
-          <w:tcPr>
-            <w:tcW w:w="8494" w:type="dxa"/>
-          </w:tcPr>
-          <w:p>
-            <w:pPr>
-              <w:ind w:firstLine="0"/>
-            </w:pPr>
-          </w:p>
-          <w:p>
-            <w:pPr>
-              <w:ind w:firstLine="0"/>
-            </w:pPr>
-          </w:p>
-        </w:tc>
-      </w:tr>
-    </w:tbl>
-    <w:p>
-      <w:pPr>
-        <w:ind w:firstLine="0"/>
-      </w:pPr>
-    </w:p>
-    <w:p>
-      <w:pPr>
-        <w:ind w:firstLine="0"/>
-        <w:rPr>
-          <w:b/>
-          <w:bCs/>
-        </w:rPr>
-      </w:pPr>
-    </w:p>
-    <w:p>
-      <w:pPr>
-        <w:ind w:firstLine="0"/>
-      </w:pPr>
-      <w:r>
-        <w:rPr>
-          <w:b/>
-          <w:bCs/>
-        </w:rPr>
-        <w:t>Nivel 4</w:t>
-      </w:r>
-    </w:p>
-    <w:p>
-      <w:pPr>
-        <w:ind w:firstLine="0"/>
-      </w:pPr>
-      <w:r>
-        <w:t>GOV 4.1. La alta gerencia garantiza que las decisiones seleccionadas estén impulsadas por análisis estadísticos y cuantitativos relacionados con el desempeño y logro de los objetivos de calidad y rendimiento del proceso.</w:t>
-      </w:r>
-    </w:p>
-    <w:tbl>
-      <w:tblPr>
-        <w:tblStyle w:val="Tablaconcuadrcula"/>
-        <w:tblW w:w="0" w:type="auto"/>
-        <w:tblLook w:val="04A0" w:firstRow="1" w:lastRow="0" w:firstColumn="1" w:lastColumn="0" w:noHBand="0" w:noVBand="1"/>
-      </w:tblPr>
-      <w:tblGrid>
-        <w:gridCol w:w="8494"/>
-      </w:tblGrid>
-      <w:tr>
-        <w:tc>
-          <w:tcPr>
-            <w:tcW w:w="8494" w:type="dxa"/>
-          </w:tcPr>
-          <w:p>
-            <w:pPr>
-              <w:ind w:firstLine="0"/>
-            </w:pPr>
-          </w:p>
-          <w:p>
-            <w:pPr>
-              <w:ind w:firstLine="0"/>
-            </w:pPr>
-          </w:p>
-        </w:tc>
-      </w:tr>
-    </w:tbl>
-    <w:p>
-      <w:pPr>
-        <w:ind w:firstLine="0"/>
-      </w:pPr>
-    </w:p>
-    <w:p>
-      <w:pPr>
-        <w:pStyle w:val="Ttulo1"/>
-        <w:numPr>
-          <w:ilvl w:val="2"/>
-          <w:numId w:val="4"/>
-        </w:numPr>
-        <w:rPr>
-          <w:rFonts w:ascii="Arial Narrow" w:hAnsi="Arial Narrow"/>
-          <w:b/>
-        </w:rPr>
-      </w:pPr>
-      <w:bookmarkStart w:id="14" w:name="_Toc57375521"/>
-      <w:r>
-        <w:rPr>
-          <w:rFonts w:ascii="Arial Narrow" w:hAnsi="Arial Narrow"/>
-          <w:b/>
-        </w:rPr>
-        <w:t>Determinación del n</w:t>
-      </w:r>
-      <w:r>
-        <w:rPr>
-          <w:rFonts w:ascii="Arial Narrow" w:hAnsi="Arial Narrow"/>
-          <w:b/>
-        </w:rPr>
-        <w:t xml:space="preserve">ivel evolutivo del Área de prácticas </w:t>
-      </w:r>
-      <w:r>
-        <w:rPr>
-          <w:rFonts w:ascii="Arial Narrow" w:hAnsi="Arial Narrow"/>
-          <w:b/>
-        </w:rPr>
-        <w:t>GOV</w:t>
-      </w:r>
-      <w:r>
-        <w:rPr>
-          <w:rFonts w:ascii="Arial Narrow" w:hAnsi="Arial Narrow"/>
-          <w:b/>
-        </w:rPr>
-        <w:t xml:space="preserve"> (</w:t>
-      </w:r>
-      <w:proofErr w:type="spellStart"/>
-      <w:r>
-        <w:rPr>
-          <w:rFonts w:ascii="Arial Narrow" w:hAnsi="Arial Narrow"/>
-          <w:b/>
-        </w:rPr>
-        <w:t>Governance</w:t>
-      </w:r>
-      <w:proofErr w:type="spellEnd"/>
-      <w:r>
-        <w:rPr>
-          <w:rFonts w:ascii="Arial Narrow" w:hAnsi="Arial Narrow"/>
-          <w:b/>
-        </w:rPr>
-        <w:t>)</w:t>
-      </w:r>
-      <w:bookmarkEnd w:id="14"/>
-    </w:p>
-    <w:p>
-      <w:pPr>
-        <w:ind w:firstLine="0"/>
-        <w:rPr>
-          <w:rFonts w:ascii="Arial Narrow" w:hAnsi="Arial Narrow"/>
-        </w:rPr>
-      </w:pPr>
-      <w:r>
-        <w:rPr>
-          <w:rFonts w:ascii="Arial Narrow" w:hAnsi="Arial Narrow"/>
-        </w:rPr>
-        <w:t xml:space="preserve">&lt;A partir del análisis anterior, determine el nivel evolutivo del área de prácticas </w:t>
-      </w:r>
-      <w:r>
-        <w:rPr>
-          <w:rFonts w:ascii="Arial Narrow" w:hAnsi="Arial Narrow"/>
-        </w:rPr>
-        <w:t>GOV</w:t>
-      </w:r>
-      <w:r>
-        <w:rPr>
-          <w:rFonts w:ascii="Arial Narrow" w:hAnsi="Arial Narrow"/>
-        </w:rPr>
-        <w:t>&gt;</w:t>
-      </w:r>
-    </w:p>
-    <w:tbl>
-      <w:tblPr>
-        <w:tblStyle w:val="Tablaconcuadrcula"/>
-        <w:tblW w:w="0" w:type="auto"/>
-        <w:tblInd w:w="-5" w:type="dxa"/>
-        <w:tblLook w:val="04A0" w:firstRow="1" w:lastRow="0" w:firstColumn="1" w:lastColumn="0" w:noHBand="0" w:noVBand="1"/>
-      </w:tblPr>
-      <w:tblGrid>
-        <w:gridCol w:w="8499"/>
-      </w:tblGrid>
-      <w:tr>
-        <w:tc>
-          <w:tcPr>
-            <w:tcW w:w="8499" w:type="dxa"/>
-          </w:tcPr>
-          <w:p>
-            <w:pPr>
-              <w:ind w:firstLine="0"/>
-            </w:pPr>
-          </w:p>
-          <w:p>
-            <w:pPr>
-              <w:ind w:firstLine="0"/>
-            </w:pPr>
-          </w:p>
-        </w:tc>
-      </w:tr>
-    </w:tbl>
-    <w:p>
-      <w:pPr>
-        <w:ind w:left="360" w:firstLine="0"/>
-      </w:pPr>
-    </w:p>
-    <w:p>
-      <w:pPr>
-        <w:ind w:firstLine="0"/>
-        <w:jc w:val="left"/>
-        <w:rPr>
-          <w:rFonts w:ascii="Arial Narrow" w:eastAsiaTheme="majorEastAsia" w:hAnsi="Arial Narrow" w:cs="Arial"/>
-          <w:b/>
-          <w:sz w:val="28"/>
-          <w:szCs w:val="30"/>
-        </w:rPr>
-      </w:pPr>
-      <w:r>
-        <w:rPr>
-          <w:rFonts w:ascii="Arial Narrow" w:hAnsi="Arial Narrow"/>
-          <w:b/>
-          <w:sz w:val="28"/>
-        </w:rPr>
-        <w:br w:type="page"/>
-      </w:r>
-    </w:p>
-    <w:p>
-      <w:pPr>
-        <w:ind w:firstLine="0"/>
-      </w:pPr>
-    </w:p>
-    <w:p>
-      <w:pPr>
-        <w:pStyle w:val="Ttulo1"/>
-        <w:numPr>
-          <w:ilvl w:val="2"/>
-          <w:numId w:val="4"/>
-        </w:numPr>
-        <w:rPr>
-          <w:rFonts w:ascii="Arial Narrow" w:hAnsi="Arial Narrow"/>
-          <w:b/>
-        </w:rPr>
-      </w:pPr>
-      <w:bookmarkStart w:id="15" w:name="_Toc57375522"/>
-      <w:r>
-        <w:rPr>
-          <w:rFonts w:ascii="Arial Narrow" w:hAnsi="Arial Narrow"/>
-          <w:b/>
-        </w:rPr>
-        <w:t>Determinación del n</w:t>
-      </w:r>
-      <w:r>
-        <w:rPr>
-          <w:rFonts w:ascii="Arial Narrow" w:hAnsi="Arial Narrow"/>
-          <w:b/>
-        </w:rPr>
-        <w:t xml:space="preserve">ivel </w:t>
-      </w:r>
-      <w:r>
-        <w:rPr>
-          <w:rFonts w:ascii="Arial Narrow" w:hAnsi="Arial Narrow"/>
-          <w:b/>
-        </w:rPr>
-        <w:t xml:space="preserve">de capacidad </w:t>
-      </w:r>
-      <w:r>
-        <w:rPr>
-          <w:rFonts w:ascii="Arial Narrow" w:hAnsi="Arial Narrow"/>
-          <w:b/>
-        </w:rPr>
-        <w:t xml:space="preserve">del </w:t>
-      </w:r>
-      <w:r>
-        <w:rPr>
-          <w:rFonts w:ascii="Arial Narrow" w:hAnsi="Arial Narrow"/>
-          <w:b/>
-        </w:rPr>
-        <w:t>ár</w:t>
-      </w:r>
-      <w:r>
-        <w:rPr>
-          <w:rFonts w:ascii="Arial Narrow" w:hAnsi="Arial Narrow"/>
-          <w:b/>
-        </w:rPr>
-        <w:t>ea de prácticas RDM (</w:t>
-      </w:r>
-      <w:proofErr w:type="spellStart"/>
-      <w:r>
-        <w:rPr>
-          <w:rFonts w:ascii="Arial Narrow" w:hAnsi="Arial Narrow"/>
-          <w:b/>
-        </w:rPr>
-        <w:t>Requirements</w:t>
-      </w:r>
-      <w:proofErr w:type="spellEnd"/>
-      <w:r>
-        <w:rPr>
-          <w:rFonts w:ascii="Arial Narrow" w:hAnsi="Arial Narrow"/>
-          <w:b/>
-        </w:rPr>
-        <w:t xml:space="preserve"> </w:t>
-      </w:r>
-      <w:proofErr w:type="spellStart"/>
-      <w:r>
-        <w:rPr>
-          <w:rFonts w:ascii="Arial Narrow" w:hAnsi="Arial Narrow"/>
-          <w:b/>
-        </w:rPr>
-        <w:t>Development</w:t>
-      </w:r>
-      <w:proofErr w:type="spellEnd"/>
-      <w:r>
-        <w:rPr>
-          <w:rFonts w:ascii="Arial Narrow" w:hAnsi="Arial Narrow"/>
-          <w:b/>
-        </w:rPr>
-        <w:t xml:space="preserve"> &amp; Management)</w:t>
-      </w:r>
-      <w:bookmarkEnd w:id="15"/>
-    </w:p>
-    <w:p>
-      <w:pPr>
-        <w:ind w:firstLine="0"/>
-        <w:rPr>
-          <w:rFonts w:ascii="Arial Narrow" w:hAnsi="Arial Narrow"/>
-        </w:rPr>
-      </w:pPr>
-      <w:r>
-        <w:rPr>
-          <w:rFonts w:ascii="Arial Narrow" w:hAnsi="Arial Narrow"/>
-        </w:rPr>
-        <w:t xml:space="preserve">&lt;A partir del análisis anterior, determine el nivel </w:t>
-      </w:r>
-      <w:r>
-        <w:rPr>
-          <w:rFonts w:ascii="Arial Narrow" w:hAnsi="Arial Narrow"/>
-        </w:rPr>
-        <w:t>de capacidad</w:t>
-      </w:r>
-      <w:r>
-        <w:rPr>
-          <w:rFonts w:ascii="Arial Narrow" w:hAnsi="Arial Narrow"/>
-        </w:rPr>
-        <w:t xml:space="preserve"> del área de prácticas RDM&gt;</w:t>
-      </w:r>
-    </w:p>
-    <w:tbl>
-      <w:tblPr>
-        <w:tblStyle w:val="Tablaconcuadrcula"/>
-        <w:tblW w:w="0" w:type="auto"/>
-        <w:tblInd w:w="-5" w:type="dxa"/>
-        <w:tblLook w:val="04A0" w:firstRow="1" w:lastRow="0" w:firstColumn="1" w:lastColumn="0" w:noHBand="0" w:noVBand="1"/>
-      </w:tblPr>
-      <w:tblGrid>
-        <w:gridCol w:w="8499"/>
-      </w:tblGrid>
-      <w:tr>
-        <w:tc>
-          <w:tcPr>
-            <w:tcW w:w="8499" w:type="dxa"/>
-          </w:tcPr>
-          <w:p>
-            <w:pPr>
-              <w:ind w:firstLine="0"/>
-            </w:pPr>
-          </w:p>
-          <w:p>
-            <w:pPr>
-              <w:ind w:firstLine="0"/>
-            </w:pPr>
-          </w:p>
-        </w:tc>
-      </w:tr>
-    </w:tbl>
-    <w:p>
-      <w:pPr>
-        <w:ind w:left="360" w:firstLine="0"/>
-      </w:pPr>
-    </w:p>
-    <w:p>
-      <w:pPr>
-        <w:ind w:firstLine="0"/>
-        <w:jc w:val="left"/>
-        <w:rPr>
-          <w:rFonts w:ascii="Arial Narrow" w:eastAsiaTheme="majorEastAsia" w:hAnsi="Arial Narrow" w:cs="Arial"/>
-          <w:b/>
-          <w:sz w:val="28"/>
-          <w:szCs w:val="30"/>
-        </w:rPr>
-      </w:pPr>
-      <w:r>
-        <w:rPr>
-          <w:rFonts w:ascii="Arial Narrow" w:hAnsi="Arial Narrow"/>
-          <w:b/>
-          <w:sz w:val="28"/>
-        </w:rPr>
-        <w:br w:type="page"/>
-      </w:r>
-    </w:p>
-    <w:p>
-      <w:pPr>
-        <w:pStyle w:val="Ttulo1"/>
-        <w:numPr>
           <w:ilvl w:val="1"/>
           <w:numId w:val="4"/>
         </w:numPr>
@@ -8111,7 +7860,7 @@
           <w:sz w:val="28"/>
         </w:rPr>
       </w:pPr>
-      <w:bookmarkStart w:id="16" w:name="_Toc57375523"/>
+      <w:bookmarkStart w:id="15" w:name="_Toc57375523"/>
       <w:r>
         <w:rPr>
           <w:rFonts w:ascii="Arial Narrow" w:hAnsi="Arial Narrow"/>
@@ -8145,7 +7894,7 @@
         </w:rPr>
         <w:t>RDM.</w:t>
       </w:r>
-      <w:bookmarkEnd w:id="16"/>
+      <w:bookmarkEnd w:id="15"/>
       <w:r>
         <w:rPr>
           <w:rFonts w:ascii="Arial Narrow" w:hAnsi="Arial Narrow"/>
@@ -9253,7 +9002,7 @@
           <w:sz w:val="28"/>
         </w:rPr>
       </w:pPr>
-      <w:bookmarkStart w:id="17" w:name="_Toc57375524"/>
+      <w:bookmarkStart w:id="16" w:name="_Toc57375524"/>
       <w:r>
         <w:rPr>
           <w:rFonts w:ascii="Arial Narrow" w:hAnsi="Arial Narrow"/>
@@ -9278,7 +9027,7 @@
         </w:rPr>
         <w:t>es</w:t>
       </w:r>
-      <w:bookmarkEnd w:id="17"/>
+      <w:bookmarkEnd w:id="16"/>
     </w:p>
     <w:p>
       <w:pPr>
@@ -9319,7 +9068,7 @@
           <w:sz w:val="28"/>
         </w:rPr>
       </w:pPr>
-      <w:bookmarkStart w:id="18" w:name="_Toc57375525"/>
+      <w:bookmarkStart w:id="17" w:name="_Toc57375525"/>
       <w:r>
         <w:rPr>
           <w:rFonts w:ascii="Arial Narrow" w:hAnsi="Arial Narrow"/>
@@ -9328,7 +9077,7 @@
         </w:rPr>
         <w:t>Referencias</w:t>
       </w:r>
-      <w:bookmarkEnd w:id="18"/>
+      <w:bookmarkEnd w:id="17"/>
     </w:p>
     <w:p>
       <w:pPr>
@@ -9404,7 +9153,7 @@
           <w:sz w:val="28"/>
         </w:rPr>
       </w:pPr>
-      <w:bookmarkStart w:id="19" w:name="_Toc57375526"/>
+      <w:bookmarkStart w:id="18" w:name="_Toc57375526"/>
       <w:r>
         <w:rPr>
           <w:rFonts w:ascii="Arial Narrow" w:hAnsi="Arial Narrow"/>
@@ -9421,7 +9170,7 @@
         </w:rPr>
         <w:t>s</w:t>
       </w:r>
-      <w:bookmarkEnd w:id="19"/>
+      <w:bookmarkEnd w:id="18"/>
     </w:p>
     <w:tbl>
       <w:tblPr>
@@ -9633,7 +9382,7 @@
           <w:sz w:val="28"/>
         </w:rPr>
       </w:pPr>
-      <w:bookmarkStart w:id="20" w:name="_Toc57375527"/>
+      <w:bookmarkStart w:id="19" w:name="_Toc57375527"/>
       <w:r>
         <w:rPr>
           <w:rFonts w:ascii="Arial Narrow" w:hAnsi="Arial Narrow"/>
@@ -9650,7 +9399,7 @@
         </w:rPr>
         <w:t>nexos</w:t>
       </w:r>
-      <w:bookmarkEnd w:id="20"/>
+      <w:bookmarkEnd w:id="19"/>
     </w:p>
     <w:sectPr>
       <w:headerReference w:type="default" r:id="rId10"/>
@@ -9667,7 +9416,7 @@
 </file>
 
 <file path=word/endnotes.xml><?xml version="1.0" encoding="utf-8"?>
-<w:endnotes xmlns:wpc="http://schemas.microsoft.com/office/word/2010/wordprocessingCanvas" xmlns:cx="http://schemas.microsoft.com/office/drawing/2014/chartex" xmlns:cx1="http://schemas.microsoft.com/office/drawing/2015/9/8/chartex" xmlns:cx2="http://schemas.microsoft.com/office/drawing/2015/10/21/chartex" xmlns:cx3="http://schemas.microsoft.com/office/drawing/2016/5/9/chartex" xmlns:cx4="http://schemas.microsoft.com/office/drawing/2016/5/10/chartex" xmlns:cx5="http://schemas.microsoft.com/office/drawing/2016/5/11/chartex" xmlns:cx6="http://schemas.microsoft.com/office/drawing/2016/5/12/chartex" xmlns:cx7="http://schemas.microsoft.com/office/drawing/2016/5/13/chartex" xmlns:cx8="http://schemas.microsoft.com/office/drawing/2016/5/14/chartex" xmlns:mc="http://schemas.openxmlformats.org/markup-compatibility/2006" xmlns:aink="http://schemas.microsoft.com/office/drawing/2016/ink" xmlns:am3d="http://schemas.microsoft.com/office/drawing/2017/model3d" xmlns:o="urn:schemas-microsoft-com:office:office" xmlns:r="http://schemas.openxmlformats.org/officeDocument/2006/relationships" xmlns:m="http://schemas.openxmlformats.org/officeDocument/2006/math" xmlns:v="urn:schemas-microsoft-com:vml" xmlns:wp14="http://schemas.microsoft.com/office/word/2010/wordprocessingDrawing" xmlns:wp="http://schemas.openxmlformats.org/drawingml/2006/wordprocessingDrawing" xmlns:w10="urn:schemas-microsoft-com:office:word" xmlns:w="http://schemas.openxmlformats.org/wordprocessingml/2006/main" xmlns:w14="http://schemas.microsoft.com/office/word/2010/wordml" xmlns:w15="http://schemas.microsoft.com/office/word/2012/wordml" xmlns:w16cid="http://schemas.microsoft.com/office/word/2016/wordml/cid" xmlns:w16se="http://schemas.microsoft.com/office/word/2015/wordml/symex" xmlns:wpg="http://schemas.microsoft.com/office/word/2010/wordprocessingGroup" xmlns:wpi="http://schemas.microsoft.com/office/word/2010/wordprocessingInk" xmlns:wne="http://schemas.microsoft.com/office/word/2006/wordml" xmlns:wps="http://schemas.microsoft.com/office/word/2010/wordprocessingShape" mc:Ignorable="w14 w15 w16se w16cid wp14">
+<w:endnotes xmlns:wpc="http://schemas.microsoft.com/office/word/2010/wordprocessingCanvas" xmlns:cx="http://schemas.microsoft.com/office/drawing/2014/chartex" xmlns:cx1="http://schemas.microsoft.com/office/drawing/2015/9/8/chartex" xmlns:cx2="http://schemas.microsoft.com/office/drawing/2015/10/21/chartex" xmlns:cx3="http://schemas.microsoft.com/office/drawing/2016/5/9/chartex" xmlns:cx4="http://schemas.microsoft.com/office/drawing/2016/5/10/chartex" xmlns:cx5="http://schemas.microsoft.com/office/drawing/2016/5/11/chartex" xmlns:cx6="http://schemas.microsoft.com/office/drawing/2016/5/12/chartex" xmlns:cx7="http://schemas.microsoft.com/office/drawing/2016/5/13/chartex" xmlns:cx8="http://schemas.microsoft.com/office/drawing/2016/5/14/chartex" xmlns:mc="http://schemas.openxmlformats.org/markup-compatibility/2006" xmlns:aink="http://schemas.microsoft.com/office/drawing/2016/ink" xmlns:am3d="http://schemas.microsoft.com/office/drawing/2017/model3d" xmlns:o="urn:schemas-microsoft-com:office:office" xmlns:r="http://schemas.openxmlformats.org/officeDocument/2006/relationships" xmlns:m="http://schemas.openxmlformats.org/officeDocument/2006/math" xmlns:v="urn:schemas-microsoft-com:vml" xmlns:wp14="http://schemas.microsoft.com/office/word/2010/wordprocessingDrawing" xmlns:wp="http://schemas.openxmlformats.org/drawingml/2006/wordprocessingDrawing" xmlns:w10="urn:schemas-microsoft-com:office:word" xmlns:w="http://schemas.openxmlformats.org/wordprocessingml/2006/main" xmlns:w14="http://schemas.microsoft.com/office/word/2010/wordml" xmlns:w15="http://schemas.microsoft.com/office/word/2012/wordml" xmlns:w16cex="http://schemas.microsoft.com/office/word/2018/wordml/cex" xmlns:w16cid="http://schemas.microsoft.com/office/word/2016/wordml/cid" xmlns:w16="http://schemas.microsoft.com/office/word/2018/wordml" xmlns:w16se="http://schemas.microsoft.com/office/word/2015/wordml/symex" xmlns:wpg="http://schemas.microsoft.com/office/word/2010/wordprocessingGroup" xmlns:wpi="http://schemas.microsoft.com/office/word/2010/wordprocessingInk" xmlns:wne="http://schemas.microsoft.com/office/word/2006/wordml" xmlns:wps="http://schemas.microsoft.com/office/word/2010/wordprocessingShape" mc:Ignorable="w14 w15 w16se w16cid w16 w16cex wp14">
   <w:endnote w:type="separator" w:id="-1">
     <w:p>
       <w:r>
@@ -9686,7 +9435,7 @@
 </file>
 
 <file path=word/footer1.xml><?xml version="1.0" encoding="utf-8"?>
-<w:ftr xmlns:wpc="http://schemas.microsoft.com/office/word/2010/wordprocessingCanvas" xmlns:cx="http://schemas.microsoft.com/office/drawing/2014/chartex" xmlns:cx1="http://schemas.microsoft.com/office/drawing/2015/9/8/chartex" xmlns:cx2="http://schemas.microsoft.com/office/drawing/2015/10/21/chartex" xmlns:cx3="http://schemas.microsoft.com/office/drawing/2016/5/9/chartex" xmlns:cx4="http://schemas.microsoft.com/office/drawing/2016/5/10/chartex" xmlns:cx5="http://schemas.microsoft.com/office/drawing/2016/5/11/chartex" xmlns:cx6="http://schemas.microsoft.com/office/drawing/2016/5/12/chartex" xmlns:cx7="http://schemas.microsoft.com/office/drawing/2016/5/13/chartex" xmlns:cx8="http://schemas.microsoft.com/office/drawing/2016/5/14/chartex" xmlns:mc="http://schemas.openxmlformats.org/markup-compatibility/2006" xmlns:aink="http://schemas.microsoft.com/office/drawing/2016/ink" xmlns:am3d="http://schemas.microsoft.com/office/drawing/2017/model3d" xmlns:o="urn:schemas-microsoft-com:office:office" xmlns:r="http://schemas.openxmlformats.org/officeDocument/2006/relationships" xmlns:m="http://schemas.openxmlformats.org/officeDocument/2006/math" xmlns:v="urn:schemas-microsoft-com:vml" xmlns:wp14="http://schemas.microsoft.com/office/word/2010/wordprocessingDrawing" xmlns:wp="http://schemas.openxmlformats.org/drawingml/2006/wordprocessingDrawing" xmlns:w10="urn:schemas-microsoft-com:office:word" xmlns:w="http://schemas.openxmlformats.org/wordprocessingml/2006/main" xmlns:w14="http://schemas.microsoft.com/office/word/2010/wordml" xmlns:w15="http://schemas.microsoft.com/office/word/2012/wordml" xmlns:w16cid="http://schemas.microsoft.com/office/word/2016/wordml/cid" xmlns:w16se="http://schemas.microsoft.com/office/word/2015/wordml/symex" xmlns:wpg="http://schemas.microsoft.com/office/word/2010/wordprocessingGroup" xmlns:wpi="http://schemas.microsoft.com/office/word/2010/wordprocessingInk" xmlns:wne="http://schemas.microsoft.com/office/word/2006/wordml" xmlns:wps="http://schemas.microsoft.com/office/word/2010/wordprocessingShape" mc:Ignorable="w14 w15 w16se w16cid wp14">
+<w:ftr xmlns:wpc="http://schemas.microsoft.com/office/word/2010/wordprocessingCanvas" xmlns:cx="http://schemas.microsoft.com/office/drawing/2014/chartex" xmlns:cx1="http://schemas.microsoft.com/office/drawing/2015/9/8/chartex" xmlns:cx2="http://schemas.microsoft.com/office/drawing/2015/10/21/chartex" xmlns:cx3="http://schemas.microsoft.com/office/drawing/2016/5/9/chartex" xmlns:cx4="http://schemas.microsoft.com/office/drawing/2016/5/10/chartex" xmlns:cx5="http://schemas.microsoft.com/office/drawing/2016/5/11/chartex" xmlns:cx6="http://schemas.microsoft.com/office/drawing/2016/5/12/chartex" xmlns:cx7="http://schemas.microsoft.com/office/drawing/2016/5/13/chartex" xmlns:cx8="http://schemas.microsoft.com/office/drawing/2016/5/14/chartex" xmlns:mc="http://schemas.openxmlformats.org/markup-compatibility/2006" xmlns:aink="http://schemas.microsoft.com/office/drawing/2016/ink" xmlns:am3d="http://schemas.microsoft.com/office/drawing/2017/model3d" xmlns:o="urn:schemas-microsoft-com:office:office" xmlns:r="http://schemas.openxmlformats.org/officeDocument/2006/relationships" xmlns:m="http://schemas.openxmlformats.org/officeDocument/2006/math" xmlns:v="urn:schemas-microsoft-com:vml" xmlns:wp14="http://schemas.microsoft.com/office/word/2010/wordprocessingDrawing" xmlns:wp="http://schemas.openxmlformats.org/drawingml/2006/wordprocessingDrawing" xmlns:w10="urn:schemas-microsoft-com:office:word" xmlns:w="http://schemas.openxmlformats.org/wordprocessingml/2006/main" xmlns:w14="http://schemas.microsoft.com/office/word/2010/wordml" xmlns:w15="http://schemas.microsoft.com/office/word/2012/wordml" xmlns:w16cex="http://schemas.microsoft.com/office/word/2018/wordml/cex" xmlns:w16cid="http://schemas.microsoft.com/office/word/2016/wordml/cid" xmlns:w16="http://schemas.microsoft.com/office/word/2018/wordml" xmlns:w16se="http://schemas.microsoft.com/office/word/2015/wordml/symex" xmlns:wpg="http://schemas.microsoft.com/office/word/2010/wordprocessingGroup" xmlns:wpi="http://schemas.microsoft.com/office/word/2010/wordprocessingInk" xmlns:wne="http://schemas.microsoft.com/office/word/2006/wordml" xmlns:wps="http://schemas.microsoft.com/office/word/2010/wordprocessingShape" mc:Ignorable="w14 w15 w16se w16cid w16 w16cex wp14">
   <w:p>
     <w:pPr>
       <w:pStyle w:val="Piedepgina"/>
@@ -9731,6 +9480,7 @@
           <w:docPartUnique/>
         </w:docPartObj>
       </w:sdtPr>
+      <w:sdtEndPr/>
       <w:sdtContent>
         <w:r>
           <w:rPr>
@@ -9780,7 +9530,7 @@
 </file>
 
 <file path=word/footnotes.xml><?xml version="1.0" encoding="utf-8"?>
-<w:footnotes xmlns:wpc="http://schemas.microsoft.com/office/word/2010/wordprocessingCanvas" xmlns:cx="http://schemas.microsoft.com/office/drawing/2014/chartex" xmlns:cx1="http://schemas.microsoft.com/office/drawing/2015/9/8/chartex" xmlns:cx2="http://schemas.microsoft.com/office/drawing/2015/10/21/chartex" xmlns:cx3="http://schemas.microsoft.com/office/drawing/2016/5/9/chartex" xmlns:cx4="http://schemas.microsoft.com/office/drawing/2016/5/10/chartex" xmlns:cx5="http://schemas.microsoft.com/office/drawing/2016/5/11/chartex" xmlns:cx6="http://schemas.microsoft.com/office/drawing/2016/5/12/chartex" xmlns:cx7="http://schemas.microsoft.com/office/drawing/2016/5/13/chartex" xmlns:cx8="http://schemas.microsoft.com/office/drawing/2016/5/14/chartex" xmlns:mc="http://schemas.openxmlformats.org/markup-compatibility/2006" xmlns:aink="http://schemas.microsoft.com/office/drawing/2016/ink" xmlns:am3d="http://schemas.microsoft.com/office/drawing/2017/model3d" xmlns:o="urn:schemas-microsoft-com:office:office" xmlns:r="http://schemas.openxmlformats.org/officeDocument/2006/relationships" xmlns:m="http://schemas.openxmlformats.org/officeDocument/2006/math" xmlns:v="urn:schemas-microsoft-com:vml" xmlns:wp14="http://schemas.microsoft.com/office/word/2010/wordprocessingDrawing" xmlns:wp="http://schemas.openxmlformats.org/drawingml/2006/wordprocessingDrawing" xmlns:w10="urn:schemas-microsoft-com:office:word" xmlns:w="http://schemas.openxmlformats.org/wordprocessingml/2006/main" xmlns:w14="http://schemas.microsoft.com/office/word/2010/wordml" xmlns:w15="http://schemas.microsoft.com/office/word/2012/wordml" xmlns:w16cid="http://schemas.microsoft.com/office/word/2016/wordml/cid" xmlns:w16se="http://schemas.microsoft.com/office/word/2015/wordml/symex" xmlns:wpg="http://schemas.microsoft.com/office/word/2010/wordprocessingGroup" xmlns:wpi="http://schemas.microsoft.com/office/word/2010/wordprocessingInk" xmlns:wne="http://schemas.microsoft.com/office/word/2006/wordml" xmlns:wps="http://schemas.microsoft.com/office/word/2010/wordprocessingShape" mc:Ignorable="w14 w15 w16se w16cid wp14">
+<w:footnotes xmlns:wpc="http://schemas.microsoft.com/office/word/2010/wordprocessingCanvas" xmlns:cx="http://schemas.microsoft.com/office/drawing/2014/chartex" xmlns:cx1="http://schemas.microsoft.com/office/drawing/2015/9/8/chartex" xmlns:cx2="http://schemas.microsoft.com/office/drawing/2015/10/21/chartex" xmlns:cx3="http://schemas.microsoft.com/office/drawing/2016/5/9/chartex" xmlns:cx4="http://schemas.microsoft.com/office/drawing/2016/5/10/chartex" xmlns:cx5="http://schemas.microsoft.com/office/drawing/2016/5/11/chartex" xmlns:cx6="http://schemas.microsoft.com/office/drawing/2016/5/12/chartex" xmlns:cx7="http://schemas.microsoft.com/office/drawing/2016/5/13/chartex" xmlns:cx8="http://schemas.microsoft.com/office/drawing/2016/5/14/chartex" xmlns:mc="http://schemas.openxmlformats.org/markup-compatibility/2006" xmlns:aink="http://schemas.microsoft.com/office/drawing/2016/ink" xmlns:am3d="http://schemas.microsoft.com/office/drawing/2017/model3d" xmlns:o="urn:schemas-microsoft-com:office:office" xmlns:r="http://schemas.openxmlformats.org/officeDocument/2006/relationships" xmlns:m="http://schemas.openxmlformats.org/officeDocument/2006/math" xmlns:v="urn:schemas-microsoft-com:vml" xmlns:wp14="http://schemas.microsoft.com/office/word/2010/wordprocessingDrawing" xmlns:wp="http://schemas.openxmlformats.org/drawingml/2006/wordprocessingDrawing" xmlns:w10="urn:schemas-microsoft-com:office:word" xmlns:w="http://schemas.openxmlformats.org/wordprocessingml/2006/main" xmlns:w14="http://schemas.microsoft.com/office/word/2010/wordml" xmlns:w15="http://schemas.microsoft.com/office/word/2012/wordml" xmlns:w16cex="http://schemas.microsoft.com/office/word/2018/wordml/cex" xmlns:w16cid="http://schemas.microsoft.com/office/word/2016/wordml/cid" xmlns:w16="http://schemas.microsoft.com/office/word/2018/wordml" xmlns:w16se="http://schemas.microsoft.com/office/word/2015/wordml/symex" xmlns:wpg="http://schemas.microsoft.com/office/word/2010/wordprocessingGroup" xmlns:wpi="http://schemas.microsoft.com/office/word/2010/wordprocessingInk" xmlns:wne="http://schemas.microsoft.com/office/word/2006/wordml" xmlns:wps="http://schemas.microsoft.com/office/word/2010/wordprocessingShape" mc:Ignorable="w14 w15 w16se w16cid w16 w16cex wp14">
   <w:footnote w:type="separator" w:id="-1">
     <w:p>
       <w:r>
@@ -9799,7 +9549,7 @@
 </file>
 
 <file path=word/header1.xml><?xml version="1.0" encoding="utf-8"?>
-<w:hdr xmlns:wpc="http://schemas.microsoft.com/office/word/2010/wordprocessingCanvas" xmlns:cx="http://schemas.microsoft.com/office/drawing/2014/chartex" xmlns:cx1="http://schemas.microsoft.com/office/drawing/2015/9/8/chartex" xmlns:cx2="http://schemas.microsoft.com/office/drawing/2015/10/21/chartex" xmlns:cx3="http://schemas.microsoft.com/office/drawing/2016/5/9/chartex" xmlns:cx4="http://schemas.microsoft.com/office/drawing/2016/5/10/chartex" xmlns:cx5="http://schemas.microsoft.com/office/drawing/2016/5/11/chartex" xmlns:cx6="http://schemas.microsoft.com/office/drawing/2016/5/12/chartex" xmlns:cx7="http://schemas.microsoft.com/office/drawing/2016/5/13/chartex" xmlns:cx8="http://schemas.microsoft.com/office/drawing/2016/5/14/chartex" xmlns:mc="http://schemas.openxmlformats.org/markup-compatibility/2006" xmlns:aink="http://schemas.microsoft.com/office/drawing/2016/ink" xmlns:am3d="http://schemas.microsoft.com/office/drawing/2017/model3d" xmlns:o="urn:schemas-microsoft-com:office:office" xmlns:r="http://schemas.openxmlformats.org/officeDocument/2006/relationships" xmlns:m="http://schemas.openxmlformats.org/officeDocument/2006/math" xmlns:v="urn:schemas-microsoft-com:vml" xmlns:wp14="http://schemas.microsoft.com/office/word/2010/wordprocessingDrawing" xmlns:wp="http://schemas.openxmlformats.org/drawingml/2006/wordprocessingDrawing" xmlns:w10="urn:schemas-microsoft-com:office:word" xmlns:w="http://schemas.openxmlformats.org/wordprocessingml/2006/main" xmlns:w14="http://schemas.microsoft.com/office/word/2010/wordml" xmlns:w15="http://schemas.microsoft.com/office/word/2012/wordml" xmlns:w16cid="http://schemas.microsoft.com/office/word/2016/wordml/cid" xmlns:w16se="http://schemas.microsoft.com/office/word/2015/wordml/symex" xmlns:wpg="http://schemas.microsoft.com/office/word/2010/wordprocessingGroup" xmlns:wpi="http://schemas.microsoft.com/office/word/2010/wordprocessingInk" xmlns:wne="http://schemas.microsoft.com/office/word/2006/wordml" xmlns:wps="http://schemas.microsoft.com/office/word/2010/wordprocessingShape" mc:Ignorable="w14 w15 w16se w16cid wp14">
+<w:hdr xmlns:wpc="http://schemas.microsoft.com/office/word/2010/wordprocessingCanvas" xmlns:cx="http://schemas.microsoft.com/office/drawing/2014/chartex" xmlns:cx1="http://schemas.microsoft.com/office/drawing/2015/9/8/chartex" xmlns:cx2="http://schemas.microsoft.com/office/drawing/2015/10/21/chartex" xmlns:cx3="http://schemas.microsoft.com/office/drawing/2016/5/9/chartex" xmlns:cx4="http://schemas.microsoft.com/office/drawing/2016/5/10/chartex" xmlns:cx5="http://schemas.microsoft.com/office/drawing/2016/5/11/chartex" xmlns:cx6="http://schemas.microsoft.com/office/drawing/2016/5/12/chartex" xmlns:cx7="http://schemas.microsoft.com/office/drawing/2016/5/13/chartex" xmlns:cx8="http://schemas.microsoft.com/office/drawing/2016/5/14/chartex" xmlns:mc="http://schemas.openxmlformats.org/markup-compatibility/2006" xmlns:aink="http://schemas.microsoft.com/office/drawing/2016/ink" xmlns:am3d="http://schemas.microsoft.com/office/drawing/2017/model3d" xmlns:o="urn:schemas-microsoft-com:office:office" xmlns:r="http://schemas.openxmlformats.org/officeDocument/2006/relationships" xmlns:m="http://schemas.openxmlformats.org/officeDocument/2006/math" xmlns:v="urn:schemas-microsoft-com:vml" xmlns:wp14="http://schemas.microsoft.com/office/word/2010/wordprocessingDrawing" xmlns:wp="http://schemas.openxmlformats.org/drawingml/2006/wordprocessingDrawing" xmlns:w10="urn:schemas-microsoft-com:office:word" xmlns:w="http://schemas.openxmlformats.org/wordprocessingml/2006/main" xmlns:w14="http://schemas.microsoft.com/office/word/2010/wordml" xmlns:w15="http://schemas.microsoft.com/office/word/2012/wordml" xmlns:w16cex="http://schemas.microsoft.com/office/word/2018/wordml/cex" xmlns:w16cid="http://schemas.microsoft.com/office/word/2016/wordml/cid" xmlns:w16="http://schemas.microsoft.com/office/word/2018/wordml" xmlns:w16se="http://schemas.microsoft.com/office/word/2015/wordml/symex" xmlns:wpg="http://schemas.microsoft.com/office/word/2010/wordprocessingGroup" xmlns:wpi="http://schemas.microsoft.com/office/word/2010/wordprocessingInk" xmlns:wne="http://schemas.microsoft.com/office/word/2006/wordml" xmlns:wps="http://schemas.microsoft.com/office/word/2010/wordprocessingShape" mc:Ignorable="w14 w15 w16se w16cid w16 w16cex wp14">
   <w:tbl>
     <w:tblPr>
       <w:tblW w:w="8755" w:type="dxa"/>
@@ -9969,7 +9719,7 @@
 </file>
 
 <file path=word/header2.xml><?xml version="1.0" encoding="utf-8"?>
-<w:hdr xmlns:wpc="http://schemas.microsoft.com/office/word/2010/wordprocessingCanvas" xmlns:cx="http://schemas.microsoft.com/office/drawing/2014/chartex" xmlns:cx1="http://schemas.microsoft.com/office/drawing/2015/9/8/chartex" xmlns:cx2="http://schemas.microsoft.com/office/drawing/2015/10/21/chartex" xmlns:cx3="http://schemas.microsoft.com/office/drawing/2016/5/9/chartex" xmlns:cx4="http://schemas.microsoft.com/office/drawing/2016/5/10/chartex" xmlns:cx5="http://schemas.microsoft.com/office/drawing/2016/5/11/chartex" xmlns:cx6="http://schemas.microsoft.com/office/drawing/2016/5/12/chartex" xmlns:cx7="http://schemas.microsoft.com/office/drawing/2016/5/13/chartex" xmlns:cx8="http://schemas.microsoft.com/office/drawing/2016/5/14/chartex" xmlns:mc="http://schemas.openxmlformats.org/markup-compatibility/2006" xmlns:aink="http://schemas.microsoft.com/office/drawing/2016/ink" xmlns:am3d="http://schemas.microsoft.com/office/drawing/2017/model3d" xmlns:o="urn:schemas-microsoft-com:office:office" xmlns:r="http://schemas.openxmlformats.org/officeDocument/2006/relationships" xmlns:m="http://schemas.openxmlformats.org/officeDocument/2006/math" xmlns:v="urn:schemas-microsoft-com:vml" xmlns:wp14="http://schemas.microsoft.com/office/word/2010/wordprocessingDrawing" xmlns:wp="http://schemas.openxmlformats.org/drawingml/2006/wordprocessingDrawing" xmlns:w10="urn:schemas-microsoft-com:office:word" xmlns:w="http://schemas.openxmlformats.org/wordprocessingml/2006/main" xmlns:w14="http://schemas.microsoft.com/office/word/2010/wordml" xmlns:w15="http://schemas.microsoft.com/office/word/2012/wordml" xmlns:w16cid="http://schemas.microsoft.com/office/word/2016/wordml/cid" xmlns:w16se="http://schemas.microsoft.com/office/word/2015/wordml/symex" xmlns:wpg="http://schemas.microsoft.com/office/word/2010/wordprocessingGroup" xmlns:wpi="http://schemas.microsoft.com/office/word/2010/wordprocessingInk" xmlns:wne="http://schemas.microsoft.com/office/word/2006/wordml" xmlns:wps="http://schemas.microsoft.com/office/word/2010/wordprocessingShape" mc:Ignorable="w14 w15 w16se w16cid wp14">
+<w:hdr xmlns:wpc="http://schemas.microsoft.com/office/word/2010/wordprocessingCanvas" xmlns:cx="http://schemas.microsoft.com/office/drawing/2014/chartex" xmlns:cx1="http://schemas.microsoft.com/office/drawing/2015/9/8/chartex" xmlns:cx2="http://schemas.microsoft.com/office/drawing/2015/10/21/chartex" xmlns:cx3="http://schemas.microsoft.com/office/drawing/2016/5/9/chartex" xmlns:cx4="http://schemas.microsoft.com/office/drawing/2016/5/10/chartex" xmlns:cx5="http://schemas.microsoft.com/office/drawing/2016/5/11/chartex" xmlns:cx6="http://schemas.microsoft.com/office/drawing/2016/5/12/chartex" xmlns:cx7="http://schemas.microsoft.com/office/drawing/2016/5/13/chartex" xmlns:cx8="http://schemas.microsoft.com/office/drawing/2016/5/14/chartex" xmlns:mc="http://schemas.openxmlformats.org/markup-compatibility/2006" xmlns:aink="http://schemas.microsoft.com/office/drawing/2016/ink" xmlns:am3d="http://schemas.microsoft.com/office/drawing/2017/model3d" xmlns:o="urn:schemas-microsoft-com:office:office" xmlns:r="http://schemas.openxmlformats.org/officeDocument/2006/relationships" xmlns:m="http://schemas.openxmlformats.org/officeDocument/2006/math" xmlns:v="urn:schemas-microsoft-com:vml" xmlns:wp14="http://schemas.microsoft.com/office/word/2010/wordprocessingDrawing" xmlns:wp="http://schemas.openxmlformats.org/drawingml/2006/wordprocessingDrawing" xmlns:w10="urn:schemas-microsoft-com:office:word" xmlns:w="http://schemas.openxmlformats.org/wordprocessingml/2006/main" xmlns:w14="http://schemas.microsoft.com/office/word/2010/wordml" xmlns:w15="http://schemas.microsoft.com/office/word/2012/wordml" xmlns:w16cex="http://schemas.microsoft.com/office/word/2018/wordml/cex" xmlns:w16cid="http://schemas.microsoft.com/office/word/2016/wordml/cid" xmlns:w16="http://schemas.microsoft.com/office/word/2018/wordml" xmlns:w16se="http://schemas.microsoft.com/office/word/2015/wordml/symex" xmlns:wpg="http://schemas.microsoft.com/office/word/2010/wordprocessingGroup" xmlns:wpi="http://schemas.microsoft.com/office/word/2010/wordprocessingInk" xmlns:wne="http://schemas.microsoft.com/office/word/2006/wordml" xmlns:wps="http://schemas.microsoft.com/office/word/2010/wordprocessingShape" mc:Ignorable="w14 w15 w16se w16cid w16 w16cex wp14">
   <w:tbl>
     <w:tblPr>
       <w:tblW w:w="8755" w:type="dxa"/>
@@ -10123,7 +9873,7 @@
 </file>
 
 <file path=word/numbering.xml><?xml version="1.0" encoding="utf-8"?>
-<w:numbering xmlns:wpc="http://schemas.microsoft.com/office/word/2010/wordprocessingCanvas" xmlns:cx="http://schemas.microsoft.com/office/drawing/2014/chartex" xmlns:cx1="http://schemas.microsoft.com/office/drawing/2015/9/8/chartex" xmlns:cx2="http://schemas.microsoft.com/office/drawing/2015/10/21/chartex" xmlns:cx3="http://schemas.microsoft.com/office/drawing/2016/5/9/chartex" xmlns:cx4="http://schemas.microsoft.com/office/drawing/2016/5/10/chartex" xmlns:cx5="http://schemas.microsoft.com/office/drawing/2016/5/11/chartex" xmlns:cx6="http://schemas.microsoft.com/office/drawing/2016/5/12/chartex" xmlns:cx7="http://schemas.microsoft.com/office/drawing/2016/5/13/chartex" xmlns:cx8="http://schemas.microsoft.com/office/drawing/2016/5/14/chartex" xmlns:mc="http://schemas.openxmlformats.org/markup-compatibility/2006" xmlns:aink="http://schemas.microsoft.com/office/drawing/2016/ink" xmlns:am3d="http://schemas.microsoft.com/office/drawing/2017/model3d" xmlns:o="urn:schemas-microsoft-com:office:office" xmlns:r="http://schemas.openxmlformats.org/officeDocument/2006/relationships" xmlns:m="http://schemas.openxmlformats.org/officeDocument/2006/math" xmlns:v="urn:schemas-microsoft-com:vml" xmlns:wp14="http://schemas.microsoft.com/office/word/2010/wordprocessingDrawing" xmlns:wp="http://schemas.openxmlformats.org/drawingml/2006/wordprocessingDrawing" xmlns:w10="urn:schemas-microsoft-com:office:word" xmlns:w="http://schemas.openxmlformats.org/wordprocessingml/2006/main" xmlns:w14="http://schemas.microsoft.com/office/word/2010/wordml" xmlns:w15="http://schemas.microsoft.com/office/word/2012/wordml" xmlns:w16cid="http://schemas.microsoft.com/office/word/2016/wordml/cid" xmlns:w16se="http://schemas.microsoft.com/office/word/2015/wordml/symex" xmlns:wpg="http://schemas.microsoft.com/office/word/2010/wordprocessingGroup" xmlns:wpi="http://schemas.microsoft.com/office/word/2010/wordprocessingInk" xmlns:wne="http://schemas.microsoft.com/office/word/2006/wordml" xmlns:wps="http://schemas.microsoft.com/office/word/2010/wordprocessingShape" mc:Ignorable="w14 w15 w16se w16cid wp14">
+<w:numbering xmlns:wpc="http://schemas.microsoft.com/office/word/2010/wordprocessingCanvas" xmlns:cx="http://schemas.microsoft.com/office/drawing/2014/chartex" xmlns:cx1="http://schemas.microsoft.com/office/drawing/2015/9/8/chartex" xmlns:cx2="http://schemas.microsoft.com/office/drawing/2015/10/21/chartex" xmlns:cx3="http://schemas.microsoft.com/office/drawing/2016/5/9/chartex" xmlns:cx4="http://schemas.microsoft.com/office/drawing/2016/5/10/chartex" xmlns:cx5="http://schemas.microsoft.com/office/drawing/2016/5/11/chartex" xmlns:cx6="http://schemas.microsoft.com/office/drawing/2016/5/12/chartex" xmlns:cx7="http://schemas.microsoft.com/office/drawing/2016/5/13/chartex" xmlns:cx8="http://schemas.microsoft.com/office/drawing/2016/5/14/chartex" xmlns:mc="http://schemas.openxmlformats.org/markup-compatibility/2006" xmlns:aink="http://schemas.microsoft.com/office/drawing/2016/ink" xmlns:am3d="http://schemas.microsoft.com/office/drawing/2017/model3d" xmlns:o="urn:schemas-microsoft-com:office:office" xmlns:r="http://schemas.openxmlformats.org/officeDocument/2006/relationships" xmlns:m="http://schemas.openxmlformats.org/officeDocument/2006/math" xmlns:v="urn:schemas-microsoft-com:vml" xmlns:wp14="http://schemas.microsoft.com/office/word/2010/wordprocessingDrawing" xmlns:wp="http://schemas.openxmlformats.org/drawingml/2006/wordprocessingDrawing" xmlns:w10="urn:schemas-microsoft-com:office:word" xmlns:w="http://schemas.openxmlformats.org/wordprocessingml/2006/main" xmlns:w14="http://schemas.microsoft.com/office/word/2010/wordml" xmlns:w15="http://schemas.microsoft.com/office/word/2012/wordml" xmlns:w16cex="http://schemas.microsoft.com/office/word/2018/wordml/cex" xmlns:w16cid="http://schemas.microsoft.com/office/word/2016/wordml/cid" xmlns:w16="http://schemas.microsoft.com/office/word/2018/wordml" xmlns:w16se="http://schemas.microsoft.com/office/word/2015/wordml/symex" xmlns:wpg="http://schemas.microsoft.com/office/word/2010/wordprocessingGroup" xmlns:wpi="http://schemas.microsoft.com/office/word/2010/wordprocessingInk" xmlns:wne="http://schemas.microsoft.com/office/word/2006/wordml" xmlns:wps="http://schemas.microsoft.com/office/word/2010/wordprocessingShape" mc:Ignorable="w14 w15 w16se w16cid w16 w16cex wp14">
   <w:abstractNum w:abstractNumId="0" w15:restartNumberingAfterBreak="0">
     <w:nsid w:val="03686702"/>
     <w:multiLevelType w:val="multilevel"/>
@@ -14429,7 +14179,7 @@
 </file>
 
 <file path=word/styles.xml><?xml version="1.0" encoding="utf-8"?>
-<w:styles xmlns:mc="http://schemas.openxmlformats.org/markup-compatibility/2006" xmlns:r="http://schemas.openxmlformats.org/officeDocument/2006/relationships" xmlns:w="http://schemas.openxmlformats.org/wordprocessingml/2006/main" xmlns:w14="http://schemas.microsoft.com/office/word/2010/wordml" xmlns:w15="http://schemas.microsoft.com/office/word/2012/wordml" xmlns:w16cid="http://schemas.microsoft.com/office/word/2016/wordml/cid" xmlns:w16se="http://schemas.microsoft.com/office/word/2015/wordml/symex" mc:Ignorable="w14 w15 w16se w16cid">
+<w:styles xmlns:mc="http://schemas.openxmlformats.org/markup-compatibility/2006" xmlns:r="http://schemas.openxmlformats.org/officeDocument/2006/relationships" xmlns:w="http://schemas.openxmlformats.org/wordprocessingml/2006/main" xmlns:w14="http://schemas.microsoft.com/office/word/2010/wordml" xmlns:w15="http://schemas.microsoft.com/office/word/2012/wordml" xmlns:w16cex="http://schemas.microsoft.com/office/word/2018/wordml/cex" xmlns:w16cid="http://schemas.microsoft.com/office/word/2016/wordml/cid" xmlns:w16="http://schemas.microsoft.com/office/word/2018/wordml" xmlns:w16se="http://schemas.microsoft.com/office/word/2015/wordml/symex" mc:Ignorable="w14 w15 w16se w16cid w16 w16cex">
   <w:docDefaults>
     <w:rPrDefault>
       <w:rPr>
@@ -16338,7 +16088,7 @@
 </file>
 
 <file path=word/glossary/document.xml><?xml version="1.0" encoding="utf-8"?>
-<w:glossaryDocument xmlns:wpc="http://schemas.microsoft.com/office/word/2010/wordprocessingCanvas" xmlns:cx="http://schemas.microsoft.com/office/drawing/2014/chartex" xmlns:cx1="http://schemas.microsoft.com/office/drawing/2015/9/8/chartex" xmlns:cx2="http://schemas.microsoft.com/office/drawing/2015/10/21/chartex" xmlns:cx3="http://schemas.microsoft.com/office/drawing/2016/5/9/chartex" xmlns:cx4="http://schemas.microsoft.com/office/drawing/2016/5/10/chartex" xmlns:cx5="http://schemas.microsoft.com/office/drawing/2016/5/11/chartex" xmlns:cx6="http://schemas.microsoft.com/office/drawing/2016/5/12/chartex" xmlns:cx7="http://schemas.microsoft.com/office/drawing/2016/5/13/chartex" xmlns:cx8="http://schemas.microsoft.com/office/drawing/2016/5/14/chartex" xmlns:mc="http://schemas.openxmlformats.org/markup-compatibility/2006" xmlns:aink="http://schemas.microsoft.com/office/drawing/2016/ink" xmlns:am3d="http://schemas.microsoft.com/office/drawing/2017/model3d" xmlns:o="urn:schemas-microsoft-com:office:office" xmlns:r="http://schemas.openxmlformats.org/officeDocument/2006/relationships" xmlns:m="http://schemas.openxmlformats.org/officeDocument/2006/math" xmlns:v="urn:schemas-microsoft-com:vml" xmlns:wp14="http://schemas.microsoft.com/office/word/2010/wordprocessingDrawing" xmlns:wp="http://schemas.openxmlformats.org/drawingml/2006/wordprocessingDrawing" xmlns:w10="urn:schemas-microsoft-com:office:word" xmlns:w="http://schemas.openxmlformats.org/wordprocessingml/2006/main" xmlns:w14="http://schemas.microsoft.com/office/word/2010/wordml" xmlns:w15="http://schemas.microsoft.com/office/word/2012/wordml" xmlns:w16cid="http://schemas.microsoft.com/office/word/2016/wordml/cid" xmlns:w16se="http://schemas.microsoft.com/office/word/2015/wordml/symex" xmlns:wpg="http://schemas.microsoft.com/office/word/2010/wordprocessingGroup" xmlns:wpi="http://schemas.microsoft.com/office/word/2010/wordprocessingInk" xmlns:wne="http://schemas.microsoft.com/office/word/2006/wordml" xmlns:wps="http://schemas.microsoft.com/office/word/2010/wordprocessingShape" mc:Ignorable="w14 w15 w16se w16cid wp14">
+<w:glossaryDocument xmlns:wpc="http://schemas.microsoft.com/office/word/2010/wordprocessingCanvas" xmlns:cx="http://schemas.microsoft.com/office/drawing/2014/chartex" xmlns:cx1="http://schemas.microsoft.com/office/drawing/2015/9/8/chartex" xmlns:cx2="http://schemas.microsoft.com/office/drawing/2015/10/21/chartex" xmlns:cx3="http://schemas.microsoft.com/office/drawing/2016/5/9/chartex" xmlns:cx4="http://schemas.microsoft.com/office/drawing/2016/5/10/chartex" xmlns:cx5="http://schemas.microsoft.com/office/drawing/2016/5/11/chartex" xmlns:cx6="http://schemas.microsoft.com/office/drawing/2016/5/12/chartex" xmlns:cx7="http://schemas.microsoft.com/office/drawing/2016/5/13/chartex" xmlns:cx8="http://schemas.microsoft.com/office/drawing/2016/5/14/chartex" xmlns:mc="http://schemas.openxmlformats.org/markup-compatibility/2006" xmlns:aink="http://schemas.microsoft.com/office/drawing/2016/ink" xmlns:am3d="http://schemas.microsoft.com/office/drawing/2017/model3d" xmlns:o="urn:schemas-microsoft-com:office:office" xmlns:r="http://schemas.openxmlformats.org/officeDocument/2006/relationships" xmlns:m="http://schemas.openxmlformats.org/officeDocument/2006/math" xmlns:v="urn:schemas-microsoft-com:vml" xmlns:wp14="http://schemas.microsoft.com/office/word/2010/wordprocessingDrawing" xmlns:wp="http://schemas.openxmlformats.org/drawingml/2006/wordprocessingDrawing" xmlns:w10="urn:schemas-microsoft-com:office:word" xmlns:w="http://schemas.openxmlformats.org/wordprocessingml/2006/main" xmlns:w14="http://schemas.microsoft.com/office/word/2010/wordml" xmlns:w15="http://schemas.microsoft.com/office/word/2012/wordml" xmlns:w16cex="http://schemas.microsoft.com/office/word/2018/wordml/cex" xmlns:w16cid="http://schemas.microsoft.com/office/word/2016/wordml/cid" xmlns:w16="http://schemas.microsoft.com/office/word/2018/wordml" xmlns:w16se="http://schemas.microsoft.com/office/word/2015/wordml/symex" xmlns:wpg="http://schemas.microsoft.com/office/word/2010/wordprocessingGroup" xmlns:wpi="http://schemas.microsoft.com/office/word/2010/wordprocessingInk" xmlns:wne="http://schemas.microsoft.com/office/word/2006/wordml" xmlns:wps="http://schemas.microsoft.com/office/word/2010/wordprocessingShape" mc:Ignorable="w14 w15 w16se w16cid w16 w16cex wp14">
   <w:docParts>
     <w:docPart>
       <w:docPartPr>
@@ -16376,7 +16126,7 @@
 </file>
 
 <file path=word/glossary/fontTable.xml><?xml version="1.0" encoding="utf-8"?>
-<w:fonts xmlns:mc="http://schemas.openxmlformats.org/markup-compatibility/2006" xmlns:r="http://schemas.openxmlformats.org/officeDocument/2006/relationships" xmlns:w="http://schemas.openxmlformats.org/wordprocessingml/2006/main" xmlns:w14="http://schemas.microsoft.com/office/word/2010/wordml" xmlns:w15="http://schemas.microsoft.com/office/word/2012/wordml" xmlns:w16cid="http://schemas.microsoft.com/office/word/2016/wordml/cid" xmlns:w16se="http://schemas.microsoft.com/office/word/2015/wordml/symex" mc:Ignorable="w14 w15 w16se w16cid">
+<w:fonts xmlns:mc="http://schemas.openxmlformats.org/markup-compatibility/2006" xmlns:r="http://schemas.openxmlformats.org/officeDocument/2006/relationships" xmlns:w="http://schemas.openxmlformats.org/wordprocessingml/2006/main" xmlns:w14="http://schemas.microsoft.com/office/word/2010/wordml" xmlns:w15="http://schemas.microsoft.com/office/word/2012/wordml" xmlns:w16cex="http://schemas.microsoft.com/office/word/2018/wordml/cex" xmlns:w16cid="http://schemas.microsoft.com/office/word/2016/wordml/cid" xmlns:w16="http://schemas.microsoft.com/office/word/2018/wordml" xmlns:w16se="http://schemas.microsoft.com/office/word/2015/wordml/symex" mc:Ignorable="w14 w15 w16se w16cid w16 w16cex">
   <w:font w:name="Times New Roman">
     <w:panose1 w:val="02020603050405020304"/>
     <w:charset w:val="00"/>
@@ -16385,7 +16135,7 @@
     <w:sig w:usb0="E0002EFF" w:usb1="C000785B" w:usb2="00000009" w:usb3="00000000" w:csb0="000001FF" w:csb1="00000000"/>
   </w:font>
   <w:font w:name="Arial Narrow">
-    <w:panose1 w:val="020B0606020202030204"/>
+    <w:altName w:val="Arial Narrow"/>
     <w:charset w:val="00"/>
     <w:family w:val="swiss"/>
     <w:pitch w:val="variable"/>
@@ -16451,7 +16201,7 @@
 </file>
 
 <file path=word/glossary/settings.xml><?xml version="1.0" encoding="utf-8"?>
-<w:settings xmlns:mc="http://schemas.openxmlformats.org/markup-compatibility/2006" xmlns:o="urn:schemas-microsoft-com:office:office" xmlns:r="http://schemas.openxmlformats.org/officeDocument/2006/relationships" xmlns:m="http://schemas.openxmlformats.org/officeDocument/2006/math" xmlns:v="urn:schemas-microsoft-com:vml" xmlns:w10="urn:schemas-microsoft-com:office:word" xmlns:w="http://schemas.openxmlformats.org/wordprocessingml/2006/main" xmlns:w14="http://schemas.microsoft.com/office/word/2010/wordml" xmlns:w15="http://schemas.microsoft.com/office/word/2012/wordml" xmlns:w16cid="http://schemas.microsoft.com/office/word/2016/wordml/cid" xmlns:w16se="http://schemas.microsoft.com/office/word/2015/wordml/symex" xmlns:sl="http://schemas.openxmlformats.org/schemaLibrary/2006/main" mc:Ignorable="w14 w15 w16se w16cid">
+<w:settings xmlns:mc="http://schemas.openxmlformats.org/markup-compatibility/2006" xmlns:o="urn:schemas-microsoft-com:office:office" xmlns:r="http://schemas.openxmlformats.org/officeDocument/2006/relationships" xmlns:m="http://schemas.openxmlformats.org/officeDocument/2006/math" xmlns:v="urn:schemas-microsoft-com:vml" xmlns:w10="urn:schemas-microsoft-com:office:word" xmlns:w="http://schemas.openxmlformats.org/wordprocessingml/2006/main" xmlns:w14="http://schemas.microsoft.com/office/word/2010/wordml" xmlns:w15="http://schemas.microsoft.com/office/word/2012/wordml" xmlns:w16cex="http://schemas.microsoft.com/office/word/2018/wordml/cex" xmlns:w16cid="http://schemas.microsoft.com/office/word/2016/wordml/cid" xmlns:w16="http://schemas.microsoft.com/office/word/2018/wordml" xmlns:w16se="http://schemas.microsoft.com/office/word/2015/wordml/symex" xmlns:sl="http://schemas.openxmlformats.org/schemaLibrary/2006/main" mc:Ignorable="w14 w15 w16se w16cid w16 w16cex">
   <w:view w:val="normal"/>
   <w:revisionView w:inkAnnotations="0"/>
   <w:defaultTabStop w:val="708"/>
@@ -16479,11 +16229,13 @@
     <w:rsid w:val="00825DA4"/>
     <w:rsid w:val="00827A29"/>
     <w:rsid w:val="008C6A78"/>
+    <w:rsid w:val="009A7B31"/>
     <w:rsid w:val="00A10673"/>
     <w:rsid w:val="00A52E80"/>
     <w:rsid w:val="00B47C40"/>
     <w:rsid w:val="00B51B10"/>
     <w:rsid w:val="00BC5390"/>
+    <w:rsid w:val="00C522B4"/>
     <w:rsid w:val="00D03A23"/>
     <w:rsid w:val="00D618B6"/>
     <w:rsid w:val="00D62ED0"/>
@@ -16513,7 +16265,7 @@
 </file>
 
 <file path=word/glossary/styles.xml><?xml version="1.0" encoding="utf-8"?>
-<w:styles xmlns:mc="http://schemas.openxmlformats.org/markup-compatibility/2006" xmlns:r="http://schemas.openxmlformats.org/officeDocument/2006/relationships" xmlns:w="http://schemas.openxmlformats.org/wordprocessingml/2006/main" xmlns:w14="http://schemas.microsoft.com/office/word/2010/wordml" xmlns:w15="http://schemas.microsoft.com/office/word/2012/wordml" xmlns:w16cid="http://schemas.microsoft.com/office/word/2016/wordml/cid" xmlns:w16se="http://schemas.microsoft.com/office/word/2015/wordml/symex" mc:Ignorable="w14 w15 w16se w16cid">
+<w:styles xmlns:mc="http://schemas.openxmlformats.org/markup-compatibility/2006" xmlns:r="http://schemas.openxmlformats.org/officeDocument/2006/relationships" xmlns:w="http://schemas.openxmlformats.org/wordprocessingml/2006/main" xmlns:w14="http://schemas.microsoft.com/office/word/2010/wordml" xmlns:w15="http://schemas.microsoft.com/office/word/2012/wordml" xmlns:w16cex="http://schemas.microsoft.com/office/word/2018/wordml/cex" xmlns:w16cid="http://schemas.microsoft.com/office/word/2016/wordml/cid" xmlns:w16="http://schemas.microsoft.com/office/word/2018/wordml" xmlns:w16se="http://schemas.microsoft.com/office/word/2015/wordml/symex" mc:Ignorable="w14 w15 w16se w16cid w16 w16cex">
   <w:docDefaults>
     <w:rPrDefault>
       <w:rPr>
@@ -16946,7 +16698,7 @@
 </file>
 
 <file path=word/glossary/webSettings.xml><?xml version="1.0" encoding="utf-8"?>
-<w:webSettings xmlns:mc="http://schemas.openxmlformats.org/markup-compatibility/2006" xmlns:r="http://schemas.openxmlformats.org/officeDocument/2006/relationships" xmlns:w="http://schemas.openxmlformats.org/wordprocessingml/2006/main" xmlns:w14="http://schemas.microsoft.com/office/word/2010/wordml" xmlns:w15="http://schemas.microsoft.com/office/word/2012/wordml" xmlns:w16cid="http://schemas.microsoft.com/office/word/2016/wordml/cid" xmlns:w16se="http://schemas.microsoft.com/office/word/2015/wordml/symex" mc:Ignorable="w14 w15 w16se w16cid">
+<w:webSettings xmlns:mc="http://schemas.openxmlformats.org/markup-compatibility/2006" xmlns:r="http://schemas.openxmlformats.org/officeDocument/2006/relationships" xmlns:w="http://schemas.openxmlformats.org/wordprocessingml/2006/main" xmlns:w14="http://schemas.microsoft.com/office/word/2010/wordml" xmlns:w15="http://schemas.microsoft.com/office/word/2012/wordml" xmlns:w16cex="http://schemas.microsoft.com/office/word/2018/wordml/cex" xmlns:w16cid="http://schemas.microsoft.com/office/word/2016/wordml/cid" xmlns:w16="http://schemas.microsoft.com/office/word/2018/wordml" xmlns:w16se="http://schemas.microsoft.com/office/word/2015/wordml/symex" mc:Ignorable="w14 w15 w16se w16cid w16 w16cex">
   <w:optimizeForBrowser/>
   <w:allowPNG/>
 </w:webSettings>

</xml_diff>